<commit_message>
First final version of Chapter 4
</commit_message>
<xml_diff>
--- a/PromotingSoftwareReuseWithRAS/PromovendoReusoRAS.docx
+++ b/PromotingSoftwareReuseWithRAS/PromovendoReusoRAS.docx
@@ -1214,6 +1214,11 @@
         <w:rPr>
           <w:noProof/>
         </w:rPr>
+      </w:r>
+      <w:r>
+        <w:rPr>
+          <w:noProof/>
+        </w:rPr>
         <w:fldChar w:fldCharType="separate"/>
       </w:r>
       <w:r>
@@ -1288,6 +1293,11 @@
         <w:rPr>
           <w:noProof/>
         </w:rPr>
+      </w:r>
+      <w:r>
+        <w:rPr>
+          <w:noProof/>
+        </w:rPr>
         <w:fldChar w:fldCharType="separate"/>
       </w:r>
       <w:r>
@@ -1441,6 +1451,11 @@
         <w:rPr>
           <w:noProof/>
         </w:rPr>
+      </w:r>
+      <w:r>
+        <w:rPr>
+          <w:noProof/>
+        </w:rPr>
         <w:fldChar w:fldCharType="separate"/>
       </w:r>
       <w:r>
@@ -1673,6 +1688,11 @@
         <w:rPr>
           <w:noProof/>
         </w:rPr>
+      </w:r>
+      <w:r>
+        <w:rPr>
+          <w:noProof/>
+        </w:rPr>
         <w:fldChar w:fldCharType="separate"/>
       </w:r>
       <w:r>
@@ -1747,6 +1767,11 @@
         <w:rPr>
           <w:noProof/>
         </w:rPr>
+      </w:r>
+      <w:r>
+        <w:rPr>
+          <w:noProof/>
+        </w:rPr>
         <w:fldChar w:fldCharType="separate"/>
       </w:r>
       <w:r>
@@ -1821,6 +1846,11 @@
         <w:rPr>
           <w:noProof/>
         </w:rPr>
+      </w:r>
+      <w:r>
+        <w:rPr>
+          <w:noProof/>
+        </w:rPr>
         <w:fldChar w:fldCharType="separate"/>
       </w:r>
       <w:r>
@@ -1897,6 +1927,11 @@
         <w:rPr>
           <w:noProof/>
         </w:rPr>
+      </w:r>
+      <w:r>
+        <w:rPr>
+          <w:noProof/>
+        </w:rPr>
         <w:fldChar w:fldCharType="separate"/>
       </w:r>
       <w:r>
@@ -2226,6 +2261,11 @@
           <w:lang w:val="en-US"/>
         </w:rPr>
         <w:instrText xml:space="preserve"> PAGEREF _Toc232050244 \h </w:instrText>
+      </w:r>
+      <w:r>
+        <w:rPr>
+          <w:noProof/>
+        </w:rPr>
       </w:r>
       <w:r>
         <w:rPr>
@@ -5938,9 +5978,10 @@
       <w:pPr>
         <w:pStyle w:val="Figuras"/>
       </w:pPr>
-      <w:bookmarkStart w:id="30" w:name="_Toc232050235"/>
-      <w:bookmarkStart w:id="31" w:name="_Toc232187066"/>
-      <w:r>
+      <w:bookmarkStart w:id="30" w:name="_Toc232187066"/>
+      <w:bookmarkStart w:id="31" w:name="_Toc232050235"/>
+      <w:r>
+        <w:lastRenderedPageBreak/>
         <w:t xml:space="preserve">Figura </w:t>
       </w:r>
       <w:fldSimple w:instr=" STYLEREF 1 \s ">
@@ -5965,9 +6006,9 @@
       <w:r>
         <w:t>: Repositório de Gerência de Configuração versus Repositório de Reutilização</w:t>
       </w:r>
-      <w:bookmarkEnd w:id="31"/>
-    </w:p>
-    <w:bookmarkEnd w:id="30"/>
+      <w:bookmarkEnd w:id="30"/>
+    </w:p>
+    <w:bookmarkEnd w:id="31"/>
     <w:p/>
     <w:p/>
     <w:p>
@@ -6343,10 +6384,10 @@
             <v:path o:extrusionok="f" gradientshapeok="t" o:connecttype="rect"/>
             <o:lock v:ext="edit" aspectratio="t"/>
           </v:shapetype>
-          <v:shape id="_x0000_i1025" type="#_x0000_t75" style="width:424.5pt;height:218.25pt" o:ole="">
+          <v:shape id="_x0000_i1025" type="#_x0000_t75" style="width:424.55pt;height:218.7pt" o:ole="">
             <v:imagedata r:id="rId15" o:title=""/>
           </v:shape>
-          <o:OLEObject Type="Embed" ProgID="Visio.Drawing.11" ShapeID="_x0000_i1025" DrawAspect="Content" ObjectID="_1305930090" r:id="rId16"/>
+          <o:OLEObject Type="Embed" ProgID="Visio.Drawing.11" ShapeID="_x0000_i1025" DrawAspect="Content" ObjectID="_1306008491" r:id="rId16"/>
         </w:object>
       </w:r>
     </w:p>
@@ -6726,10 +6767,10 @@
       </w:pPr>
       <w:r>
         <w:object w:dxaOrig="9880" w:dyaOrig="7521">
-          <v:shape id="_x0000_i1026" type="#_x0000_t75" style="width:424.5pt;height:323.25pt" o:ole="">
+          <v:shape id="_x0000_i1026" type="#_x0000_t75" style="width:424.55pt;height:323.3pt" o:ole="">
             <v:imagedata r:id="rId17" o:title=""/>
           </v:shape>
-          <o:OLEObject Type="Embed" ProgID="Visio.Drawing.11" ShapeID="_x0000_i1026" DrawAspect="Content" ObjectID="_1305930091" r:id="rId18"/>
+          <o:OLEObject Type="Embed" ProgID="Visio.Drawing.11" ShapeID="_x0000_i1026" DrawAspect="Content" ObjectID="_1306008492" r:id="rId18"/>
         </w:object>
       </w:r>
     </w:p>
@@ -9907,10 +9948,10 @@
       </w:pPr>
       <w:r>
         <w:object w:dxaOrig="10312" w:dyaOrig="9062">
-          <v:shape id="_x0000_i1030" type="#_x0000_t75" style="width:424.5pt;height:373.5pt" o:ole="">
+          <v:shape id="_x0000_i1027" type="#_x0000_t75" style="width:424.55pt;height:373.6pt" o:ole="">
             <v:imagedata r:id="rId22" o:title=""/>
           </v:shape>
-          <o:OLEObject Type="Embed" ProgID="Visio.Drawing.11" ShapeID="_x0000_i1030" DrawAspect="Content" ObjectID="_1305930092" r:id="rId23"/>
+          <o:OLEObject Type="Embed" ProgID="Visio.Drawing.11" ShapeID="_x0000_i1027" DrawAspect="Content" ObjectID="_1306008493" r:id="rId23"/>
         </w:object>
       </w:r>
     </w:p>
@@ -11561,10 +11602,10 @@
       </w:pPr>
       <w:r>
         <w:object w:dxaOrig="13698" w:dyaOrig="8180">
-          <v:shape id="_x0000_i1031" type="#_x0000_t75" style="width:424.5pt;height:235.5pt" o:ole="">
+          <v:shape id="_x0000_i1028" type="#_x0000_t75" style="width:424.55pt;height:235.7pt" o:ole="">
             <v:imagedata r:id="rId24" o:title=""/>
           </v:shape>
-          <o:OLEObject Type="Embed" ProgID="Visio.Drawing.11" ShapeID="_x0000_i1031" DrawAspect="Content" ObjectID="_1305930093" r:id="rId25"/>
+          <o:OLEObject Type="Embed" ProgID="Visio.Drawing.11" ShapeID="_x0000_i1028" DrawAspect="Content" ObjectID="_1306008494" r:id="rId25"/>
         </w:object>
       </w:r>
     </w:p>
@@ -12580,10 +12621,10 @@
       </w:pPr>
       <w:r>
         <w:object w:dxaOrig="12119" w:dyaOrig="5521">
-          <v:shape id="_x0000_i1027" type="#_x0000_t75" style="width:424.5pt;height:193.5pt" o:ole="">
+          <v:shape id="_x0000_i1029" type="#_x0000_t75" style="width:424.55pt;height:193.6pt" o:ole="">
             <v:imagedata r:id="rId28" o:title=""/>
           </v:shape>
-          <o:OLEObject Type="Embed" ProgID="Visio.Drawing.11" ShapeID="_x0000_i1027" DrawAspect="Content" ObjectID="_1305930094" r:id="rId29"/>
+          <o:OLEObject Type="Embed" ProgID="Visio.Drawing.11" ShapeID="_x0000_i1029" DrawAspect="Content" ObjectID="_1306008495" r:id="rId29"/>
         </w:object>
       </w:r>
     </w:p>
@@ -12811,10 +12852,10 @@
       </w:pPr>
       <w:r>
         <w:object w:dxaOrig="11647" w:dyaOrig="8540">
-          <v:shape id="_x0000_i1029" type="#_x0000_t75" style="width:393.75pt;height:289.5pt" o:ole="">
+          <v:shape id="_x0000_i1031" type="#_x0000_t75" style="width:393.95pt;height:289.35pt" o:ole="">
             <v:imagedata r:id="rId30" o:title=""/>
           </v:shape>
-          <o:OLEObject Type="Embed" ProgID="Visio.Drawing.11" ShapeID="_x0000_i1029" DrawAspect="Content" ObjectID="_1305930095" r:id="rId31"/>
+          <o:OLEObject Type="Embed" ProgID="Visio.Drawing.11" ShapeID="_x0000_i1031" DrawAspect="Content" ObjectID="_1306008496" r:id="rId31"/>
         </w:object>
       </w:r>
     </w:p>
@@ -13501,64 +13542,58 @@
         <w:t>.</w:t>
       </w:r>
       <w:r>
+        <w:t xml:space="preserve"> O diagrama da </w:t>
+      </w:r>
+      <w:r>
+        <w:fldChar w:fldCharType="begin"/>
+      </w:r>
+      <w:r>
+        <w:instrText xml:space="preserve"> REF _Ref231016998 \h </w:instrText>
+      </w:r>
+      <w:r>
+        <w:fldChar w:fldCharType="separate"/>
+      </w:r>
+      <w:r>
+        <w:t xml:space="preserve">Figura </w:t>
+      </w:r>
+      <w:r>
+        <w:rPr>
+          <w:noProof/>
+        </w:rPr>
+        <w:t>4</w:t>
+      </w:r>
+      <w:r>
+        <w:t>.</w:t>
+      </w:r>
+      <w:r>
+        <w:rPr>
+          <w:noProof/>
+        </w:rPr>
+        <w:t>12</w:t>
+      </w:r>
+      <w:r>
+        <w:fldChar w:fldCharType="end"/>
+      </w:r>
+      <w:r>
         <w:t xml:space="preserve"> </w:t>
       </w:r>
-    </w:p>
-    <w:p>
-      <w:r>
-        <w:t xml:space="preserve">O diagrama da </w:t>
-      </w:r>
-      <w:r>
-        <w:fldChar w:fldCharType="begin"/>
-      </w:r>
-      <w:r>
-        <w:instrText xml:space="preserve"> REF _Ref231016998 \h </w:instrText>
-      </w:r>
-      <w:r>
-        <w:fldChar w:fldCharType="separate"/>
-      </w:r>
-      <w:r>
-        <w:t xml:space="preserve">Figura </w:t>
-      </w:r>
-      <w:r>
-        <w:rPr>
-          <w:noProof/>
-        </w:rPr>
-        <w:t>4</w:t>
-      </w:r>
-      <w:r>
-        <w:t>.</w:t>
-      </w:r>
-      <w:r>
-        <w:rPr>
-          <w:noProof/>
-        </w:rPr>
-        <w:t>12</w:t>
-      </w:r>
-      <w:r>
-        <w:fldChar w:fldCharType="end"/>
-      </w:r>
-      <w:r>
-        <w:t xml:space="preserve"> </w:t>
-      </w:r>
       <w:r>
         <w:t xml:space="preserve">mostra </w:t>
       </w:r>
       <w:r>
-        <w:t>um esquemático para a seqüência acima descrita.</w:t>
+        <w:t>um esquemático para a seqüência descrita.</w:t>
       </w:r>
     </w:p>
     <w:p>
       <w:pPr>
         <w:pStyle w:val="CentralizadoSemRecuo"/>
-        <w:keepNext/>
       </w:pPr>
       <w:r>
         <w:object w:dxaOrig="10379" w:dyaOrig="7078">
-          <v:shape id="_x0000_i1028" type="#_x0000_t75" style="width:391.5pt;height:267pt" o:ole="">
+          <v:shape id="_x0000_i1033" type="#_x0000_t75" style="width:425.2pt;height:290.05pt" o:ole="">
             <v:imagedata r:id="rId32" o:title=""/>
           </v:shape>
-          <o:OLEObject Type="Embed" ProgID="Visio.Drawing.11" ShapeID="_x0000_i1028" DrawAspect="Content" ObjectID="_1305930096" r:id="rId33"/>
+          <o:OLEObject Type="Embed" ProgID="Visio.Drawing.11" ShapeID="_x0000_i1033" DrawAspect="Content" ObjectID="_1306008497" r:id="rId33"/>
         </w:object>
       </w:r>
     </w:p>
@@ -13603,11 +13638,6 @@
     </w:p>
     <w:p>
       <w:pPr>
-        <w:pStyle w:val="Figuras"/>
-      </w:pPr>
-    </w:p>
-    <w:p>
-      <w:pPr>
         <w:pStyle w:val="Ttulo4"/>
       </w:pPr>
       <w:r>
@@ -13616,10 +13646,22 @@
     </w:p>
     <w:p>
       <w:r>
-        <w:t xml:space="preserve">A procura por caminho lógico não utiliza o mesmo processo de procura anterior. </w:t>
-      </w:r>
-      <w:r>
-        <w:t xml:space="preserve">Para explicar o processo de pesquisa por caminho lógico, vamos retomar a </w:t>
+        <w:t xml:space="preserve">A procura por caminho lógico não utiliza o mesmo processo </w:t>
+      </w:r>
+      <w:r>
+        <w:t xml:space="preserve">to passo </w:t>
+      </w:r>
+      <w:r>
+        <w:t xml:space="preserve">anterior. </w:t>
+      </w:r>
+      <w:r>
+        <w:t xml:space="preserve">Para explicar o processo de pesquisa por caminho lógico, </w:t>
+      </w:r>
+      <w:r>
+        <w:t>precisamos</w:t>
+      </w:r>
+      <w:r>
+        <w:t xml:space="preserve"> retomar a </w:t>
       </w:r>
       <w:r>
         <w:fldChar w:fldCharType="begin"/>
@@ -13655,7 +13697,19 @@
         <w:t xml:space="preserve">. </w:t>
       </w:r>
       <w:r>
-        <w:t xml:space="preserve">Esta figura mostra como o usuário consegue navegar pelo repositório vendo a real estrutura do repositório. Podemos observar uma estreita relação dentre essa navegação com o objetivo da procura por caminho lógico. De fato, o que se está executando através da interface na </w:t>
+        <w:t xml:space="preserve">Esta figura mostra como o usuário consegue navegar pelo repositório vendo </w:t>
+      </w:r>
+      <w:r>
+        <w:t>sua real estrutura</w:t>
+      </w:r>
+      <w:r>
+        <w:t xml:space="preserve">. Podemos observar uma estreita relação </w:t>
+      </w:r>
+      <w:r>
+        <w:t xml:space="preserve">entre </w:t>
+      </w:r>
+      <w:r>
+        <w:t xml:space="preserve">essa navegação com o objetivo da procura por caminho lógico. De fato, o que se está executando através da interface na </w:t>
       </w:r>
       <w:r>
         <w:fldChar w:fldCharType="begin"/>
@@ -13688,7 +13742,43 @@
         <w:fldChar w:fldCharType="end"/>
       </w:r>
       <w:r>
-        <w:t xml:space="preserve"> é uma busca por caminho lógico. Entretanto, como estamos em um ambiente Maven, as regras para sua formação são bem específicas, e não encontraremos um artefato antes de fornecer todos os seus dados. Isto significa que uma busca por caminho lógico retornará ou um descritor de artefato, ou uma lista de descritores de pasta.</w:t>
+        <w:t xml:space="preserve"> é uma busca por caminho lógico. Entretanto, como estamos em um ambiente Maven, as regras para sua formação são bem específicas</w:t>
+      </w:r>
+      <w:r>
+        <w:t xml:space="preserve">: no primeiro nível de diretório diz respeito ao </w:t>
+      </w:r>
+      <w:r>
+        <w:rPr>
+          <w:i/>
+        </w:rPr>
+        <w:t>groupId</w:t>
+      </w:r>
+      <w:r>
+        <w:t xml:space="preserve">; no segundo, temos o </w:t>
+      </w:r>
+      <w:r>
+        <w:rPr>
+          <w:i/>
+        </w:rPr>
+        <w:t>artifactId</w:t>
+      </w:r>
+      <w:r>
+        <w:t>; por último, a informação de versão que nos leva diretamente ao artefato.</w:t>
+      </w:r>
+      <w:r>
+        <w:t xml:space="preserve"> </w:t>
+      </w:r>
+      <w:r>
+        <w:t xml:space="preserve">Como podemos perceber, o resultado de todas estas pesquisas poderá ser </w:t>
+      </w:r>
+      <w:r>
+        <w:t>um descritor de artefato</w:t>
+      </w:r>
+      <w:r>
+        <w:t xml:space="preserve"> </w:t>
+      </w:r>
+      <w:r>
+        <w:t>ou uma lista de descritores de pasta.</w:t>
       </w:r>
     </w:p>
     <w:p>
@@ -13696,10 +13786,52 @@
         <w:t xml:space="preserve">Desta maneira, </w:t>
       </w:r>
       <w:r>
-        <w:t xml:space="preserve">não são muitas as formas de requisições que farão sentido neste serviço. Como não relaxamos a forma em que o artefato é submetido ao repositório, e por causa da estrutura de repositório Maven, </w:t>
-      </w:r>
-      <w:r>
-        <w:t>as únicas formas de requisições que fazem sentido na busca por caminho lógico são aquelas da tabela abaixo.</w:t>
+        <w:t>não são muitas as formas de requisições que farão sentido neste serviço. Como não relaxamos a forma em que o artefato é submetido ao repositório, e por causa da estrutura de repositório Maven</w:t>
+      </w:r>
+      <w:r>
+        <w:t xml:space="preserve"> descrita acima</w:t>
+      </w:r>
+      <w:r>
+        <w:t xml:space="preserve">, </w:t>
+      </w:r>
+      <w:r>
+        <w:t>as únicas formas de requisições que fazem sentido na busca por caminho lógico são aquelas da</w:t>
+      </w:r>
+      <w:r>
+        <w:t xml:space="preserve"> </w:t>
+      </w:r>
+      <w:r>
+        <w:fldChar w:fldCharType="begin"/>
+      </w:r>
+      <w:r>
+        <w:instrText xml:space="preserve"> REF _Ref232262938 \h </w:instrText>
+      </w:r>
+      <w:r>
+        <w:fldChar w:fldCharType="separate"/>
+      </w:r>
+      <w:r>
+        <w:t xml:space="preserve">Tabela </w:t>
+      </w:r>
+      <w:r>
+        <w:rPr>
+          <w:noProof/>
+        </w:rPr>
+        <w:t>4</w:t>
+      </w:r>
+      <w:r>
+        <w:t>.</w:t>
+      </w:r>
+      <w:r>
+        <w:rPr>
+          <w:noProof/>
+        </w:rPr>
+        <w:t>3</w:t>
+      </w:r>
+      <w:r>
+        <w:fldChar w:fldCharType="end"/>
+      </w:r>
+      <w:r>
+        <w:t>.</w:t>
       </w:r>
     </w:p>
     <w:p>
@@ -13707,6 +13839,7 @@
         <w:pStyle w:val="Tabela"/>
       </w:pPr>
       <w:bookmarkStart w:id="80" w:name="_Toc232187136"/>
+      <w:bookmarkStart w:id="81" w:name="_Ref232262938"/>
       <w:r>
         <w:t xml:space="preserve">Tabela </w:t>
       </w:r>
@@ -13729,8 +13862,15 @@
           <w:t>3</w:t>
         </w:r>
       </w:fldSimple>
-      <w:r>
-        <w:t>: Requisições que fazem sentido para o contexto do Archiva</w:t>
+      <w:bookmarkEnd w:id="81"/>
+      <w:r>
+        <w:t xml:space="preserve">: Requisições </w:t>
+      </w:r>
+      <w:r>
+        <w:t xml:space="preserve">RAS </w:t>
+      </w:r>
+      <w:r>
+        <w:t>que fazem sentido para o contexto do Archiva</w:t>
       </w:r>
       <w:bookmarkEnd w:id="80"/>
     </w:p>
@@ -13864,6 +14004,7 @@
               <w:ind w:firstLine="0"/>
             </w:pPr>
             <w:r>
+              <w:lastRenderedPageBreak/>
               <w:t>/SearchByLogicalPath?path=/groupId/artifactId</w:t>
             </w:r>
           </w:p>
@@ -13879,11 +14020,7 @@
               <w:cnfStyle w:val="000000100000"/>
             </w:pPr>
             <w:r>
-              <w:t xml:space="preserve">Lista todas as versões </w:t>
-            </w:r>
-            <w:r>
-              <w:lastRenderedPageBreak/>
-              <w:t>existentes para o artefato que tem groupId e artifactId</w:t>
+              <w:t>Lista todas as versões existentes para o artefato que tem groupId e artifactId</w:t>
             </w:r>
           </w:p>
         </w:tc>
@@ -13906,7 +14043,6 @@
               <w:rPr>
                 <w:lang w:val="en-US"/>
               </w:rPr>
-              <w:lastRenderedPageBreak/>
               <w:t>/SearchByLogicalPath?path=/groupId/artifactId/version</w:t>
             </w:r>
           </w:p>
@@ -13991,7 +14127,13 @@
         <w:fldChar w:fldCharType="end"/>
       </w:r>
       <w:r>
-        <w:t xml:space="preserve">. Entretanto, esta classe utiliza um elemento que já é de nosso conhecimento: a classe </w:t>
+        <w:t xml:space="preserve">. </w:t>
+      </w:r>
+      <w:r>
+        <w:t>E</w:t>
+      </w:r>
+      <w:r>
+        <w:t xml:space="preserve">sta classe utiliza um elemento que já é de nosso conhecimento: a classe </w:t>
       </w:r>
       <w:r>
         <w:rPr>
@@ -14003,25 +14145,770 @@
         <w:t>.</w:t>
       </w:r>
       <w:r>
-        <w:t xml:space="preserve"> O diagrama a seguir mostra a relação entre </w:t>
+        <w:t xml:space="preserve"> </w:t>
+      </w:r>
+      <w:r>
+        <w:t xml:space="preserve">A seguir descreveremos alguns métodos existentes na </w:t>
       </w:r>
       <w:r>
         <w:rPr>
           <w:b/>
         </w:rPr>
-        <w:t>BrowseAction</w:t>
+        <w:t>DefaultRepositoryBrowsing</w:t>
+      </w:r>
+      <w:r>
+        <w:t xml:space="preserve"> que serão responsáveis por buscar as informações necessárias para as requisições da </w:t>
+      </w:r>
+      <w:r>
+        <w:fldChar w:fldCharType="begin"/>
+      </w:r>
+      <w:r>
+        <w:instrText xml:space="preserve"> REF _Ref232262938 \h </w:instrText>
+      </w:r>
+      <w:r>
+        <w:fldChar w:fldCharType="separate"/>
+      </w:r>
+      <w:r>
+        <w:t xml:space="preserve">Tabela </w:t>
+      </w:r>
+      <w:r>
+        <w:rPr>
+          <w:noProof/>
+        </w:rPr>
+        <w:t>4</w:t>
+      </w:r>
+      <w:r>
+        <w:t>.</w:t>
+      </w:r>
+      <w:r>
+        <w:rPr>
+          <w:noProof/>
+        </w:rPr>
+        <w:t>3</w:t>
+      </w:r>
+      <w:r>
+        <w:fldChar w:fldCharType="end"/>
+      </w:r>
+      <w:r>
+        <w:t>.</w:t>
+      </w:r>
+    </w:p>
+    <w:p>
+      <w:pPr>
+        <w:pStyle w:val="PargrafodaLista"/>
+        <w:numPr>
+          <w:ilvl w:val="0"/>
+          <w:numId w:val="23"/>
+        </w:numPr>
+      </w:pPr>
+      <w:r>
+        <w:rPr>
+          <w:b/>
+        </w:rPr>
+        <w:t>getRoot</w:t>
+      </w:r>
+      <w:r>
+        <w:t xml:space="preserve">. Este método busca todas as pastas existentes na raiz do repositório, ou seja, todos os </w:t>
+      </w:r>
+      <w:r>
+        <w:rPr>
+          <w:i/>
+        </w:rPr>
+        <w:t>G</w:t>
+      </w:r>
+      <w:r>
+        <w:rPr>
+          <w:i/>
+        </w:rPr>
+        <w:t>roup</w:t>
+      </w:r>
+      <w:r>
+        <w:rPr>
+          <w:i/>
+        </w:rPr>
+        <w:t xml:space="preserve"> </w:t>
+      </w:r>
+      <w:r>
+        <w:rPr>
+          <w:i/>
+        </w:rPr>
+        <w:t>Id</w:t>
+      </w:r>
+      <w:r>
+        <w:t xml:space="preserve"> existentes no repositório.</w:t>
+      </w:r>
+    </w:p>
+    <w:p>
+      <w:pPr>
+        <w:pStyle w:val="PargrafodaLista"/>
+        <w:numPr>
+          <w:ilvl w:val="0"/>
+          <w:numId w:val="23"/>
+        </w:numPr>
+      </w:pPr>
+      <w:r>
+        <w:rPr>
+          <w:b/>
+        </w:rPr>
+        <w:t>selectGroupId</w:t>
+      </w:r>
+      <w:r>
+        <w:t>. Este método recebe um parâmetro</w:t>
+      </w:r>
+      <w:r>
+        <w:t xml:space="preserve"> que referencia um </w:t>
+      </w:r>
+      <w:r>
+        <w:t xml:space="preserve"> </w:t>
+      </w:r>
+      <w:r>
+        <w:rPr>
+          <w:i/>
+        </w:rPr>
+        <w:t>G</w:t>
+      </w:r>
+      <w:r>
+        <w:rPr>
+          <w:i/>
+        </w:rPr>
+        <w:t>roup</w:t>
+      </w:r>
+      <w:r>
+        <w:rPr>
+          <w:i/>
+        </w:rPr>
+        <w:t xml:space="preserve"> </w:t>
+      </w:r>
+      <w:r>
+        <w:rPr>
+          <w:i/>
+        </w:rPr>
+        <w:t>Id</w:t>
+      </w:r>
+      <w:r>
+        <w:t xml:space="preserve"> específico e retorna todos os </w:t>
+      </w:r>
+      <w:r>
+        <w:rPr>
+          <w:i/>
+        </w:rPr>
+        <w:t>Artifact Id</w:t>
+      </w:r>
+      <w:r>
+        <w:t xml:space="preserve"> existentes para este </w:t>
+      </w:r>
+      <w:r>
+        <w:rPr>
+          <w:i/>
+        </w:rPr>
+        <w:t>Group Id</w:t>
+      </w:r>
+      <w:r>
+        <w:t>.</w:t>
+      </w:r>
+    </w:p>
+    <w:p>
+      <w:pPr>
+        <w:pStyle w:val="PargrafodaLista"/>
+        <w:numPr>
+          <w:ilvl w:val="0"/>
+          <w:numId w:val="23"/>
+        </w:numPr>
+      </w:pPr>
+      <w:r>
+        <w:rPr>
+          <w:b/>
+        </w:rPr>
+        <w:t>selectArtifactId</w:t>
+      </w:r>
+      <w:r>
+        <w:t>.</w:t>
+      </w:r>
+      <w:r>
+        <w:t xml:space="preserve"> Este método recebe dois parâmetros que referenciam, respectivamente, o </w:t>
+      </w:r>
+      <w:r>
+        <w:rPr>
+          <w:i/>
+        </w:rPr>
+        <w:t>Group Id</w:t>
+      </w:r>
+      <w:r>
+        <w:t xml:space="preserve"> e o </w:t>
+      </w:r>
+      <w:r>
+        <w:rPr>
+          <w:i/>
+        </w:rPr>
+        <w:t>Artifact Id</w:t>
+      </w:r>
+      <w:r>
+        <w:t xml:space="preserve"> e retorna todas as versões de um artefato </w:t>
+      </w:r>
+      <w:r>
+        <w:rPr>
+          <w:i/>
+        </w:rPr>
+        <w:t>Group Id</w:t>
       </w:r>
       <w:r>
         <w:t xml:space="preserve"> e </w:t>
       </w:r>
       <w:r>
         <w:rPr>
+          <w:i/>
+        </w:rPr>
+        <w:t>Artifact Id.</w:t>
+      </w:r>
+    </w:p>
+    <w:p>
+      <w:pPr>
+        <w:pStyle w:val="PargrafodaLista"/>
+        <w:numPr>
+          <w:ilvl w:val="0"/>
+          <w:numId w:val="23"/>
+        </w:numPr>
+      </w:pPr>
+      <w:r>
+        <w:rPr>
           <w:b/>
         </w:rPr>
-        <w:t>DefaultRepositoryBrowsing</w:t>
-      </w:r>
-      <w:r>
-        <w:t xml:space="preserve"> com os demais envolvidos no processo de recuperação das informações do repositório.</w:t>
+        <w:t>selectVersion</w:t>
+      </w:r>
+      <w:r>
+        <w:t xml:space="preserve">. Este método </w:t>
+      </w:r>
+      <w:r>
+        <w:t xml:space="preserve">já foi abordado anteriormente quando falamos sobre a parte de visualização do artefato. Ele retorna as informações de metadados do artefato, dado que recebeu como parâmetro os respectivos </w:t>
+      </w:r>
+      <w:r>
+        <w:rPr>
+          <w:i/>
+        </w:rPr>
+        <w:t>Group Id</w:t>
+      </w:r>
+      <w:r>
+        <w:t xml:space="preserve">, </w:t>
+      </w:r>
+      <w:r>
+        <w:rPr>
+          <w:i/>
+        </w:rPr>
+        <w:t>Artifact Id</w:t>
+      </w:r>
+      <w:r>
+        <w:t xml:space="preserve"> e versão.</w:t>
+      </w:r>
+    </w:p>
+    <w:p>
+      <w:r>
+        <w:t xml:space="preserve">Utilizando o atributo </w:t>
+      </w:r>
+      <w:r>
+        <w:rPr>
+          <w:b/>
+        </w:rPr>
+        <w:t>dao</w:t>
+      </w:r>
+      <w:r>
+        <w:t xml:space="preserve">, estes métodos executam pesquisa na base de dados indicando restrições para cada um dos casos. </w:t>
+      </w:r>
+      <w:r>
+        <w:t xml:space="preserve">O diagrama para esta relação já foi visto anteriormente. Entretanto, ele não apresentava a classe </w:t>
+      </w:r>
+      <w:r>
+        <w:rPr>
+          <w:b/>
+        </w:rPr>
+        <w:t>BrowsingResults</w:t>
+      </w:r>
+      <w:r>
+        <w:t xml:space="preserve">. Portanto, reapresentamos parcialmente o diagrama da </w:t>
+      </w:r>
+      <w:r>
+        <w:fldChar w:fldCharType="begin"/>
+      </w:r>
+      <w:r>
+        <w:instrText xml:space="preserve"> REF _Ref229459226 \h </w:instrText>
+      </w:r>
+      <w:r>
+        <w:fldChar w:fldCharType="separate"/>
+      </w:r>
+      <w:r>
+        <w:t xml:space="preserve">Figura </w:t>
+      </w:r>
+      <w:r>
+        <w:rPr>
+          <w:noProof/>
+        </w:rPr>
+        <w:t>4</w:t>
+      </w:r>
+      <w:r>
+        <w:t>.</w:t>
+      </w:r>
+      <w:r>
+        <w:rPr>
+          <w:noProof/>
+        </w:rPr>
+        <w:t>10</w:t>
+      </w:r>
+      <w:r>
+        <w:fldChar w:fldCharType="end"/>
+      </w:r>
+      <w:r>
+        <w:t xml:space="preserve"> salientando os métodos de pesquisa e a classe </w:t>
+      </w:r>
+      <w:r>
+        <w:rPr>
+          <w:b/>
+        </w:rPr>
+        <w:t>BrowsingResults</w:t>
+      </w:r>
+      <w:r>
+        <w:t>.</w:t>
+      </w:r>
+    </w:p>
+    <w:p>
+      <w:pPr>
+        <w:pStyle w:val="CentralizadoSemRecuo"/>
+        <w:keepNext/>
+      </w:pPr>
+      <w:r>
+        <w:object w:dxaOrig="13702" w:dyaOrig="5232">
+          <v:shape id="_x0000_i1030" type="#_x0000_t75" style="width:424.55pt;height:162.35pt" o:ole="">
+            <v:imagedata r:id="rId34" o:title=""/>
+          </v:shape>
+          <o:OLEObject Type="Embed" ProgID="Visio.Drawing.11" ShapeID="_x0000_i1030" DrawAspect="Content" ObjectID="_1306008498" r:id="rId35"/>
+        </w:object>
+      </w:r>
+    </w:p>
+    <w:p>
+      <w:pPr>
+        <w:pStyle w:val="Figuras"/>
+      </w:pPr>
+      <w:r>
+        <w:t xml:space="preserve">Figura </w:t>
+      </w:r>
+      <w:fldSimple w:instr=" STYLEREF 1 \s ">
+        <w:r>
+          <w:rPr>
+            <w:noProof/>
+          </w:rPr>
+          <w:t>4</w:t>
+        </w:r>
+      </w:fldSimple>
+      <w:r>
+        <w:t>.</w:t>
+      </w:r>
+      <w:fldSimple w:instr=" SEQ Figura \* ARABIC \s 1 ">
+        <w:r>
+          <w:rPr>
+            <w:noProof/>
+          </w:rPr>
+          <w:t>13</w:t>
+        </w:r>
+      </w:fldSimple>
+      <w:r>
+        <w:t>: DefaultRepositoryBrowsing revisado</w:t>
+      </w:r>
+    </w:p>
+    <w:p>
+      <w:r>
+        <w:t xml:space="preserve">Na implementação do serviço podemos identificar já de antemão se o resultado da pesquisa será uma lista de descritores de pasta ou o descritor de um artefato. Se o parâmetro </w:t>
+      </w:r>
+      <w:r>
+        <w:rPr>
+          <w:b/>
+        </w:rPr>
+        <w:t>path</w:t>
+      </w:r>
+      <w:r>
+        <w:t xml:space="preserve"> contiver os elementos </w:t>
+      </w:r>
+      <w:r>
+        <w:rPr>
+          <w:b/>
+        </w:rPr>
+        <w:t>groupId</w:t>
+      </w:r>
+      <w:r>
+        <w:t>,</w:t>
+      </w:r>
+      <w:r>
+        <w:rPr>
+          <w:b/>
+        </w:rPr>
+        <w:t xml:space="preserve"> artifactId </w:t>
+      </w:r>
+      <w:r>
+        <w:t>e</w:t>
+      </w:r>
+      <w:r>
+        <w:rPr>
+          <w:b/>
+        </w:rPr>
+        <w:t xml:space="preserve"> version</w:t>
+      </w:r>
+      <w:r>
+        <w:t xml:space="preserve">, então devemos </w:t>
+      </w:r>
+      <w:r>
+        <w:lastRenderedPageBreak/>
+        <w:t xml:space="preserve">utilizar o método </w:t>
+      </w:r>
+      <w:r>
+        <w:rPr>
+          <w:b/>
+        </w:rPr>
+        <w:t>selectVersion</w:t>
+      </w:r>
+      <w:r>
+        <w:t xml:space="preserve"> que retorna os metadados do artefato e, portanto, o resultado desta consulta serão as informações do artefato. Adicionalmente, verificamos se o artefato segue o padrão RAS. De outra forma, utilizamos os métodos </w:t>
+      </w:r>
+      <w:r>
+        <w:rPr>
+          <w:b/>
+        </w:rPr>
+        <w:t>getRoot</w:t>
+      </w:r>
+      <w:r>
+        <w:t xml:space="preserve">, </w:t>
+      </w:r>
+      <w:r>
+        <w:rPr>
+          <w:b/>
+        </w:rPr>
+        <w:t>selectGroupId</w:t>
+      </w:r>
+      <w:r>
+        <w:t xml:space="preserve"> ou </w:t>
+      </w:r>
+      <w:r>
+        <w:rPr>
+          <w:b/>
+        </w:rPr>
+        <w:t>selectArtifactId</w:t>
+      </w:r>
+      <w:r>
+        <w:t xml:space="preserve"> (baseado no número de níveis informados através do parâmetro </w:t>
+      </w:r>
+      <w:r>
+        <w:rPr>
+          <w:b/>
+        </w:rPr>
+        <w:t>path</w:t>
+      </w:r>
+      <w:r>
+        <w:t xml:space="preserve">) </w:t>
+      </w:r>
+      <w:r>
+        <w:t>para</w:t>
+      </w:r>
+      <w:r>
+        <w:t xml:space="preserve"> obter uma instância da classe </w:t>
+      </w:r>
+      <w:r>
+        <w:rPr>
+          <w:b/>
+        </w:rPr>
+        <w:t>BrowsingResults</w:t>
+      </w:r>
+      <w:r>
+        <w:t xml:space="preserve"> com os resultados necessários. Se a consulta </w:t>
+      </w:r>
+      <w:r>
+        <w:t xml:space="preserve">possui </w:t>
+      </w:r>
+      <w:r>
+        <w:t xml:space="preserve">o primeiro nível apenas (ou seja, “/”), </w:t>
+      </w:r>
+      <w:r>
+        <w:t>utilizamos</w:t>
+      </w:r>
+      <w:r>
+        <w:t xml:space="preserve"> o método </w:t>
+      </w:r>
+      <w:r>
+        <w:rPr>
+          <w:b/>
+        </w:rPr>
+        <w:t>getRoot</w:t>
+      </w:r>
+      <w:r>
+        <w:t xml:space="preserve"> e buscaremos pelo atributo </w:t>
+      </w:r>
+      <w:r>
+        <w:rPr>
+          <w:b/>
+        </w:rPr>
+        <w:t>groupIds</w:t>
+      </w:r>
+      <w:r>
+        <w:t xml:space="preserve"> de </w:t>
+      </w:r>
+      <w:r>
+        <w:rPr>
+          <w:b/>
+        </w:rPr>
+        <w:t>BrowsingResults</w:t>
+      </w:r>
+      <w:r>
+        <w:t xml:space="preserve">. Se </w:t>
+      </w:r>
+      <w:r>
+        <w:t xml:space="preserve">a consulta possui apenas dois níveis (isto é, “/groupId/”), então utilizamos o método </w:t>
+      </w:r>
+      <w:r>
+        <w:rPr>
+          <w:b/>
+        </w:rPr>
+        <w:t>selectGroupId</w:t>
+      </w:r>
+      <w:r>
+        <w:t xml:space="preserve">, e nossos resultados são baseados no atributo </w:t>
+      </w:r>
+      <w:r>
+        <w:rPr>
+          <w:b/>
+        </w:rPr>
+        <w:t>artifacts</w:t>
+      </w:r>
+      <w:r>
+        <w:t xml:space="preserve"> de </w:t>
+      </w:r>
+      <w:r>
+        <w:rPr>
+          <w:b/>
+        </w:rPr>
+        <w:t>BrowsingResults</w:t>
+      </w:r>
+      <w:r>
+        <w:t xml:space="preserve">. Por último, se a consulta possui os três níveis (na forma “/groupdId/artifactId/”), então podemos utilizar o método </w:t>
+      </w:r>
+      <w:r>
+        <w:rPr>
+          <w:b/>
+        </w:rPr>
+        <w:t>selectArtifactId</w:t>
+      </w:r>
+      <w:r>
+        <w:t xml:space="preserve"> e buscar pelos resultados no atributo </w:t>
+      </w:r>
+      <w:r>
+        <w:rPr>
+          <w:b/>
+        </w:rPr>
+        <w:t>versions</w:t>
+      </w:r>
+      <w:r>
+        <w:t xml:space="preserve"> de </w:t>
+      </w:r>
+      <w:r>
+        <w:rPr>
+          <w:b/>
+        </w:rPr>
+        <w:t>BrowsingResults</w:t>
+      </w:r>
+      <w:r>
+        <w:t xml:space="preserve">. </w:t>
+      </w:r>
+      <w:r>
+        <w:t xml:space="preserve">Todas essas iterações podem ser observadas no diagrama da </w:t>
+      </w:r>
+      <w:r>
+        <w:fldChar w:fldCharType="begin"/>
+      </w:r>
+      <w:r>
+        <w:instrText xml:space="preserve"> REF _Ref232266472 \h </w:instrText>
+      </w:r>
+      <w:r>
+        <w:fldChar w:fldCharType="separate"/>
+      </w:r>
+      <w:r>
+        <w:t xml:space="preserve">Figura </w:t>
+      </w:r>
+      <w:r>
+        <w:rPr>
+          <w:noProof/>
+        </w:rPr>
+        <w:t>4</w:t>
+      </w:r>
+      <w:r>
+        <w:t>.</w:t>
+      </w:r>
+      <w:r>
+        <w:rPr>
+          <w:noProof/>
+        </w:rPr>
+        <w:t>14</w:t>
+      </w:r>
+      <w:r>
+        <w:fldChar w:fldCharType="end"/>
+      </w:r>
+      <w:r>
+        <w:t>.</w:t>
+      </w:r>
+    </w:p>
+    <w:p>
+      <w:pPr>
+        <w:pStyle w:val="CentralizadoSemRecuo"/>
+        <w:keepNext/>
+      </w:pPr>
+      <w:r>
+        <w:object w:dxaOrig="9567" w:dyaOrig="10511">
+          <v:shape id="_x0000_i1032" type="#_x0000_t75" style="width:424.55pt;height:466.65pt" o:ole="">
+            <v:imagedata r:id="rId36" o:title=""/>
+          </v:shape>
+          <o:OLEObject Type="Embed" ProgID="Visio.Drawing.11" ShapeID="_x0000_i1032" DrawAspect="Content" ObjectID="_1306008499" r:id="rId37"/>
+        </w:object>
+      </w:r>
+    </w:p>
+    <w:p>
+      <w:pPr>
+        <w:pStyle w:val="Figuras"/>
+      </w:pPr>
+      <w:bookmarkStart w:id="82" w:name="_Ref232266472"/>
+      <w:r>
+        <w:t xml:space="preserve">Figura </w:t>
+      </w:r>
+      <w:fldSimple w:instr=" STYLEREF 1 \s ">
+        <w:r>
+          <w:rPr>
+            <w:noProof/>
+          </w:rPr>
+          <w:t>4</w:t>
+        </w:r>
+      </w:fldSimple>
+      <w:r>
+        <w:t>.</w:t>
+      </w:r>
+      <w:fldSimple w:instr=" SEQ Figura \* ARABIC \s 1 ">
+        <w:r>
+          <w:rPr>
+            <w:noProof/>
+          </w:rPr>
+          <w:t>14</w:t>
+        </w:r>
+      </w:fldSimple>
+      <w:bookmarkEnd w:id="82"/>
+      <w:r>
+        <w:t>: Relação das possíveis iterações entre o serviço de busca por caminho lógico RAS e a classe DefaultRepositoryBrowsing.</w:t>
+      </w:r>
+    </w:p>
+    <w:p>
+      <w:pPr>
+        <w:pStyle w:val="Ttulo1"/>
+      </w:pPr>
+      <w:bookmarkStart w:id="83" w:name="_Ref231615302"/>
+      <w:bookmarkStart w:id="84" w:name="_Toc232050254"/>
+      <w:r>
+        <w:lastRenderedPageBreak/>
+        <w:t>Conclusão</w:t>
+      </w:r>
+      <w:bookmarkEnd w:id="83"/>
+      <w:bookmarkEnd w:id="84"/>
+    </w:p>
+    <w:p>
+      <w:pPr>
+        <w:rPr>
+          <w:highlight w:val="yellow"/>
+        </w:rPr>
+      </w:pPr>
+      <w:r>
+        <w:rPr>
+          <w:highlight w:val="yellow"/>
+        </w:rPr>
+        <w:t>A solução descrita na subseção 4.1 resolveu o problema da falta de ferramentas para geração de arquivos no formato RAS.</w:t>
+      </w:r>
+    </w:p>
+    <w:p>
+      <w:pPr>
+        <w:rPr>
+          <w:highlight w:val="yellow"/>
+        </w:rPr>
+      </w:pPr>
+      <w:r>
+        <w:rPr>
+          <w:highlight w:val="yellow"/>
+        </w:rPr>
+        <w:t>A solução descrita na subseção 4.2 permitiu que o formato RAS fosse reconhecido dentro de uma ferramenta de suporte a reuso.</w:t>
+      </w:r>
+    </w:p>
+    <w:p>
+      <w:pPr>
+        <w:rPr>
+          <w:highlight w:val="yellow"/>
+        </w:rPr>
+      </w:pPr>
+      <w:r>
+        <w:rPr>
+          <w:highlight w:val="yellow"/>
+        </w:rPr>
+        <w:t>A necessidade das métricas.</w:t>
+      </w:r>
+    </w:p>
+    <w:p>
+      <w:r>
+        <w:rPr>
+          <w:highlight w:val="yellow"/>
+        </w:rPr>
+        <w:t>A aceitação do RAS no mercado.</w:t>
+      </w:r>
+    </w:p>
+    <w:bookmarkEnd w:id="20"/>
+    <w:bookmarkEnd w:id="21"/>
+    <w:p/>
+    <w:p>
+      <w:pPr>
+        <w:pStyle w:val="TitleNoNumber"/>
+      </w:pPr>
+      <w:bookmarkStart w:id="85" w:name="_Toc215560140"/>
+      <w:bookmarkStart w:id="86" w:name="_Toc215560267"/>
+      <w:bookmarkStart w:id="87" w:name="_Toc232050255"/>
+      <w:r>
+        <w:lastRenderedPageBreak/>
+        <w:t>glossário</w:t>
+      </w:r>
+      <w:bookmarkEnd w:id="85"/>
+      <w:bookmarkEnd w:id="86"/>
+      <w:bookmarkEnd w:id="87"/>
+    </w:p>
+    <w:p>
+      <w:r>
+        <w:t>Esse item é opcional. Se houver glossário, apresentar depois das referências.</w:t>
+      </w:r>
+    </w:p>
+    <w:p>
+      <w:pPr>
+        <w:pStyle w:val="TitleNoNumber"/>
+      </w:pPr>
+      <w:bookmarkStart w:id="88" w:name="_Toc215560141"/>
+      <w:bookmarkStart w:id="89" w:name="_Toc215560268"/>
+      <w:bookmarkStart w:id="90" w:name="_Toc232050256"/>
+      <w:r>
+        <w:lastRenderedPageBreak/>
+        <w:t>anexo A  &lt;Descrição do anexo&gt;</w:t>
+      </w:r>
+      <w:bookmarkEnd w:id="88"/>
+      <w:bookmarkEnd w:id="89"/>
+      <w:bookmarkEnd w:id="90"/>
+    </w:p>
+    <w:p>
+      <w:r>
+        <w:t xml:space="preserve">Destinam-se à inclusão de informações complementares ao trabalho, mas que não são essenciais à sua compreensão. Os Apêndices devem apresentar material desenvolvido pelo próprio autor, formatado de acordo com as normas. Já os Anexos destinam-se à inclusão de material como cópias de artigos, manuais, etc., que não necessariamente precisam estar em conformidade com o modelo, e que não foram desenvolvidos pelo autor do trabalho. A contagem das páginas nos Apêndices e Anexos segue normalmente. Nos Anexos os números não precisam ser indicados, a não ser na página inicial de cada um. </w:t>
+      </w:r>
+    </w:p>
+    <w:p>
+      <w:pPr>
+        <w:rPr>
+          <w:b/>
+        </w:rPr>
+      </w:pPr>
+      <w:r>
+        <w:rPr>
+          <w:b/>
+        </w:rPr>
+        <w:t>No caso de haver apenas um anexo, não utiliza-se as letras para enumerá-los. Usa-se a palavra ANEXO no singular.</w:t>
       </w:r>
     </w:p>
     <w:p/>
@@ -14029,137 +14916,18 @@
     <w:p/>
     <w:p>
       <w:pPr>
-        <w:pStyle w:val="Ttulo1"/>
-      </w:pPr>
-      <w:bookmarkStart w:id="81" w:name="_Ref231615302"/>
-      <w:bookmarkStart w:id="82" w:name="_Toc232050254"/>
-      <w:r>
-        <w:lastRenderedPageBreak/>
-        <w:t>Conclusão</w:t>
-      </w:r>
-      <w:bookmarkEnd w:id="81"/>
-      <w:bookmarkEnd w:id="82"/>
-    </w:p>
-    <w:p>
-      <w:pPr>
-        <w:rPr>
-          <w:highlight w:val="yellow"/>
-        </w:rPr>
-      </w:pPr>
-      <w:r>
-        <w:rPr>
-          <w:highlight w:val="yellow"/>
-        </w:rPr>
-        <w:t>A solução descrita na subseção 4.1 resolveu o problema da falta de ferramentas para geração de arquivos no formato RAS.</w:t>
-      </w:r>
-    </w:p>
-    <w:p>
-      <w:pPr>
-        <w:rPr>
-          <w:highlight w:val="yellow"/>
-        </w:rPr>
-      </w:pPr>
-      <w:r>
-        <w:rPr>
-          <w:highlight w:val="yellow"/>
-        </w:rPr>
-        <w:t>A solução descrita na subseção 4.2 permitiu que o formato RAS fosse reconhecido dentro de uma ferramenta de suporte a reuso.</w:t>
-      </w:r>
-    </w:p>
-    <w:p>
-      <w:pPr>
-        <w:rPr>
-          <w:highlight w:val="yellow"/>
-        </w:rPr>
-      </w:pPr>
-      <w:r>
-        <w:rPr>
-          <w:highlight w:val="yellow"/>
-        </w:rPr>
-        <w:t>A necessidade das métricas.</w:t>
-      </w:r>
-    </w:p>
-    <w:p>
-      <w:r>
-        <w:rPr>
-          <w:highlight w:val="yellow"/>
-        </w:rPr>
-        <w:t>A aceitação do RAS no mercado.</w:t>
-      </w:r>
-    </w:p>
-    <w:bookmarkEnd w:id="20"/>
-    <w:bookmarkEnd w:id="21"/>
-    <w:p/>
-    <w:p>
-      <w:pPr>
         <w:pStyle w:val="TitleNoNumber"/>
       </w:pPr>
-      <w:bookmarkStart w:id="83" w:name="_Toc215560140"/>
-      <w:bookmarkStart w:id="84" w:name="_Toc215560267"/>
-      <w:bookmarkStart w:id="85" w:name="_Toc232050255"/>
-      <w:r>
-        <w:lastRenderedPageBreak/>
-        <w:t>glossário</w:t>
-      </w:r>
-      <w:bookmarkEnd w:id="83"/>
-      <w:bookmarkEnd w:id="84"/>
-      <w:bookmarkEnd w:id="85"/>
-    </w:p>
-    <w:p>
-      <w:r>
-        <w:t>Esse item é opcional. Se houver glossário, apresentar depois das referências.</w:t>
-      </w:r>
-    </w:p>
-    <w:p>
-      <w:pPr>
-        <w:pStyle w:val="TitleNoNumber"/>
-      </w:pPr>
-      <w:bookmarkStart w:id="86" w:name="_Toc215560141"/>
-      <w:bookmarkStart w:id="87" w:name="_Toc215560268"/>
-      <w:bookmarkStart w:id="88" w:name="_Toc232050256"/>
-      <w:r>
-        <w:lastRenderedPageBreak/>
-        <w:t>anexo A  &lt;Descrição do anexo&gt;</w:t>
-      </w:r>
-      <w:bookmarkEnd w:id="86"/>
-      <w:bookmarkEnd w:id="87"/>
-      <w:bookmarkEnd w:id="88"/>
-    </w:p>
-    <w:p>
-      <w:r>
-        <w:t xml:space="preserve">Destinam-se à inclusão de informações complementares ao trabalho, mas que não são essenciais à sua compreensão. Os Apêndices devem apresentar material desenvolvido pelo próprio autor, formatado de acordo com as normas. Já os Anexos destinam-se à inclusão de material como cópias de artigos, manuais, etc., que não necessariamente precisam estar em conformidade com o modelo, e que não foram desenvolvidos pelo autor do trabalho. A contagem das páginas nos Apêndices e Anexos segue normalmente. Nos Anexos os números não precisam ser indicados, a não ser na página inicial de cada um. </w:t>
-      </w:r>
-    </w:p>
-    <w:p>
-      <w:pPr>
-        <w:rPr>
-          <w:b/>
-        </w:rPr>
-      </w:pPr>
-      <w:r>
-        <w:rPr>
-          <w:b/>
-        </w:rPr>
-        <w:t>No caso de haver apenas um anexo, não utiliza-se as letras para enumerá-los. Usa-se a palavra ANEXO no singular.</w:t>
-      </w:r>
-    </w:p>
-    <w:p/>
-    <w:p/>
-    <w:p/>
-    <w:p>
-      <w:pPr>
-        <w:pStyle w:val="TitleNoNumber"/>
-      </w:pPr>
-      <w:bookmarkStart w:id="89" w:name="_Toc215560142"/>
-      <w:bookmarkStart w:id="90" w:name="_Toc215560269"/>
-      <w:bookmarkStart w:id="91" w:name="_Toc232050257"/>
+      <w:bookmarkStart w:id="91" w:name="_Toc215560142"/>
+      <w:bookmarkStart w:id="92" w:name="_Toc215560269"/>
+      <w:bookmarkStart w:id="93" w:name="_Toc232050257"/>
       <w:r>
         <w:lastRenderedPageBreak/>
         <w:t>anexo b  &lt;EXEMPLO dE anexo&gt;</w:t>
       </w:r>
-      <w:bookmarkEnd w:id="89"/>
-      <w:bookmarkEnd w:id="90"/>
       <w:bookmarkEnd w:id="91"/>
+      <w:bookmarkEnd w:id="92"/>
+      <w:bookmarkEnd w:id="93"/>
     </w:p>
     <w:p>
       <w:pPr>
@@ -14182,19 +14950,19 @@
         <w:lastRenderedPageBreak/>
         <w:br w:type="page"/>
       </w:r>
-      <w:bookmarkStart w:id="92" w:name="_Toc215560143"/>
-      <w:bookmarkStart w:id="93" w:name="_Toc215560270"/>
-      <w:bookmarkStart w:id="94" w:name="_Toc232050258"/>
+      <w:bookmarkStart w:id="94" w:name="_Toc215560143"/>
+      <w:bookmarkStart w:id="95" w:name="_Toc215560270"/>
+      <w:bookmarkStart w:id="96" w:name="_Toc232050258"/>
       <w:r>
         <w:lastRenderedPageBreak/>
         <w:t xml:space="preserve">apêndice  </w:t>
       </w:r>
-      <w:bookmarkEnd w:id="92"/>
-      <w:bookmarkEnd w:id="93"/>
+      <w:bookmarkEnd w:id="94"/>
+      <w:bookmarkEnd w:id="95"/>
       <w:r>
         <w:t>Esquema XSD Para Descritor de ativo de Repositório</w:t>
       </w:r>
-      <w:bookmarkEnd w:id="94"/>
+      <w:bookmarkEnd w:id="96"/>
     </w:p>
     <w:p>
       <w:pPr>
@@ -15165,7 +15933,7 @@
       </w:pPr>
     </w:p>
     <w:sectPr>
-      <w:headerReference w:type="first" r:id="rId34"/>
+      <w:headerReference w:type="first" r:id="rId38"/>
       <w:footnotePr>
         <w:pos w:val="beneathText"/>
       </w:footnotePr>
@@ -16254,9 +17022,9 @@
     </w:lvl>
   </w:abstractNum>
   <w:abstractNum w:abstractNumId="16">
-    <w:nsid w:val="55E20CFE"/>
+    <w:nsid w:val="4652790D"/>
     <w:multiLevelType w:val="hybridMultilevel"/>
-    <w:tmpl w:val="2D5EDC4E"/>
+    <w:tmpl w:val="8E5A76C2"/>
     <w:lvl w:ilvl="0" w:tplc="04160001">
       <w:start w:val="1"/>
       <w:numFmt w:val="bullet"/>
@@ -16367,9 +17135,9 @@
     </w:lvl>
   </w:abstractNum>
   <w:abstractNum w:abstractNumId="17">
-    <w:nsid w:val="59305EA5"/>
+    <w:nsid w:val="55E20CFE"/>
     <w:multiLevelType w:val="hybridMultilevel"/>
-    <w:tmpl w:val="7186C342"/>
+    <w:tmpl w:val="2D5EDC4E"/>
     <w:lvl w:ilvl="0" w:tplc="04160001">
       <w:start w:val="1"/>
       <w:numFmt w:val="bullet"/>
@@ -16480,122 +17248,9 @@
     </w:lvl>
   </w:abstractNum>
   <w:abstractNum w:abstractNumId="18">
-    <w:nsid w:val="5B0E7891"/>
-    <w:multiLevelType w:val="multilevel"/>
-    <w:tmpl w:val="0409001D"/>
-    <w:lvl w:ilvl="0">
-      <w:start w:val="1"/>
-      <w:numFmt w:val="decimal"/>
-      <w:lvlText w:val="%1)"/>
-      <w:lvlJc w:val="left"/>
-      <w:pPr>
-        <w:tabs>
-          <w:tab w:val="num" w:pos="360"/>
-        </w:tabs>
-        <w:ind w:left="360" w:hanging="360"/>
-      </w:pPr>
-    </w:lvl>
-    <w:lvl w:ilvl="1">
-      <w:start w:val="1"/>
-      <w:numFmt w:val="lowerLetter"/>
-      <w:lvlText w:val="%2)"/>
-      <w:lvlJc w:val="left"/>
-      <w:pPr>
-        <w:tabs>
-          <w:tab w:val="num" w:pos="720"/>
-        </w:tabs>
-        <w:ind w:left="720" w:hanging="360"/>
-      </w:pPr>
-    </w:lvl>
-    <w:lvl w:ilvl="2">
-      <w:start w:val="1"/>
-      <w:numFmt w:val="lowerRoman"/>
-      <w:lvlText w:val="%3)"/>
-      <w:lvlJc w:val="left"/>
-      <w:pPr>
-        <w:tabs>
-          <w:tab w:val="num" w:pos="1080"/>
-        </w:tabs>
-        <w:ind w:left="1080" w:hanging="360"/>
-      </w:pPr>
-    </w:lvl>
-    <w:lvl w:ilvl="3">
-      <w:start w:val="1"/>
-      <w:numFmt w:val="decimal"/>
-      <w:lvlText w:val="(%4)"/>
-      <w:lvlJc w:val="left"/>
-      <w:pPr>
-        <w:tabs>
-          <w:tab w:val="num" w:pos="1440"/>
-        </w:tabs>
-        <w:ind w:left="1440" w:hanging="360"/>
-      </w:pPr>
-    </w:lvl>
-    <w:lvl w:ilvl="4">
-      <w:start w:val="1"/>
-      <w:numFmt w:val="lowerLetter"/>
-      <w:lvlText w:val="(%5)"/>
-      <w:lvlJc w:val="left"/>
-      <w:pPr>
-        <w:tabs>
-          <w:tab w:val="num" w:pos="1800"/>
-        </w:tabs>
-        <w:ind w:left="1800" w:hanging="360"/>
-      </w:pPr>
-    </w:lvl>
-    <w:lvl w:ilvl="5">
-      <w:start w:val="1"/>
-      <w:numFmt w:val="lowerRoman"/>
-      <w:lvlText w:val="(%6)"/>
-      <w:lvlJc w:val="left"/>
-      <w:pPr>
-        <w:tabs>
-          <w:tab w:val="num" w:pos="2160"/>
-        </w:tabs>
-        <w:ind w:left="2160" w:hanging="360"/>
-      </w:pPr>
-    </w:lvl>
-    <w:lvl w:ilvl="6">
-      <w:start w:val="1"/>
-      <w:numFmt w:val="decimal"/>
-      <w:lvlText w:val="%7."/>
-      <w:lvlJc w:val="left"/>
-      <w:pPr>
-        <w:tabs>
-          <w:tab w:val="num" w:pos="2520"/>
-        </w:tabs>
-        <w:ind w:left="2520" w:hanging="360"/>
-      </w:pPr>
-    </w:lvl>
-    <w:lvl w:ilvl="7">
-      <w:start w:val="1"/>
-      <w:numFmt w:val="lowerLetter"/>
-      <w:lvlText w:val="%8."/>
-      <w:lvlJc w:val="left"/>
-      <w:pPr>
-        <w:tabs>
-          <w:tab w:val="num" w:pos="2880"/>
-        </w:tabs>
-        <w:ind w:left="2880" w:hanging="360"/>
-      </w:pPr>
-    </w:lvl>
-    <w:lvl w:ilvl="8">
-      <w:start w:val="1"/>
-      <w:numFmt w:val="lowerRoman"/>
-      <w:lvlText w:val="%9."/>
-      <w:lvlJc w:val="left"/>
-      <w:pPr>
-        <w:tabs>
-          <w:tab w:val="num" w:pos="3240"/>
-        </w:tabs>
-        <w:ind w:left="3240" w:hanging="360"/>
-      </w:pPr>
-    </w:lvl>
-  </w:abstractNum>
-  <w:abstractNum w:abstractNumId="19">
-    <w:nsid w:val="5DB069CB"/>
+    <w:nsid w:val="59305EA5"/>
     <w:multiLevelType w:val="hybridMultilevel"/>
-    <w:tmpl w:val="A2F64C30"/>
+    <w:tmpl w:val="7186C342"/>
     <w:lvl w:ilvl="0" w:tplc="04160001">
       <w:start w:val="1"/>
       <w:numFmt w:val="bullet"/>
@@ -16705,10 +17360,123 @@
       </w:rPr>
     </w:lvl>
   </w:abstractNum>
+  <w:abstractNum w:abstractNumId="19">
+    <w:nsid w:val="5B0E7891"/>
+    <w:multiLevelType w:val="multilevel"/>
+    <w:tmpl w:val="0409001D"/>
+    <w:lvl w:ilvl="0">
+      <w:start w:val="1"/>
+      <w:numFmt w:val="decimal"/>
+      <w:lvlText w:val="%1)"/>
+      <w:lvlJc w:val="left"/>
+      <w:pPr>
+        <w:tabs>
+          <w:tab w:val="num" w:pos="360"/>
+        </w:tabs>
+        <w:ind w:left="360" w:hanging="360"/>
+      </w:pPr>
+    </w:lvl>
+    <w:lvl w:ilvl="1">
+      <w:start w:val="1"/>
+      <w:numFmt w:val="lowerLetter"/>
+      <w:lvlText w:val="%2)"/>
+      <w:lvlJc w:val="left"/>
+      <w:pPr>
+        <w:tabs>
+          <w:tab w:val="num" w:pos="720"/>
+        </w:tabs>
+        <w:ind w:left="720" w:hanging="360"/>
+      </w:pPr>
+    </w:lvl>
+    <w:lvl w:ilvl="2">
+      <w:start w:val="1"/>
+      <w:numFmt w:val="lowerRoman"/>
+      <w:lvlText w:val="%3)"/>
+      <w:lvlJc w:val="left"/>
+      <w:pPr>
+        <w:tabs>
+          <w:tab w:val="num" w:pos="1080"/>
+        </w:tabs>
+        <w:ind w:left="1080" w:hanging="360"/>
+      </w:pPr>
+    </w:lvl>
+    <w:lvl w:ilvl="3">
+      <w:start w:val="1"/>
+      <w:numFmt w:val="decimal"/>
+      <w:lvlText w:val="(%4)"/>
+      <w:lvlJc w:val="left"/>
+      <w:pPr>
+        <w:tabs>
+          <w:tab w:val="num" w:pos="1440"/>
+        </w:tabs>
+        <w:ind w:left="1440" w:hanging="360"/>
+      </w:pPr>
+    </w:lvl>
+    <w:lvl w:ilvl="4">
+      <w:start w:val="1"/>
+      <w:numFmt w:val="lowerLetter"/>
+      <w:lvlText w:val="(%5)"/>
+      <w:lvlJc w:val="left"/>
+      <w:pPr>
+        <w:tabs>
+          <w:tab w:val="num" w:pos="1800"/>
+        </w:tabs>
+        <w:ind w:left="1800" w:hanging="360"/>
+      </w:pPr>
+    </w:lvl>
+    <w:lvl w:ilvl="5">
+      <w:start w:val="1"/>
+      <w:numFmt w:val="lowerRoman"/>
+      <w:lvlText w:val="(%6)"/>
+      <w:lvlJc w:val="left"/>
+      <w:pPr>
+        <w:tabs>
+          <w:tab w:val="num" w:pos="2160"/>
+        </w:tabs>
+        <w:ind w:left="2160" w:hanging="360"/>
+      </w:pPr>
+    </w:lvl>
+    <w:lvl w:ilvl="6">
+      <w:start w:val="1"/>
+      <w:numFmt w:val="decimal"/>
+      <w:lvlText w:val="%7."/>
+      <w:lvlJc w:val="left"/>
+      <w:pPr>
+        <w:tabs>
+          <w:tab w:val="num" w:pos="2520"/>
+        </w:tabs>
+        <w:ind w:left="2520" w:hanging="360"/>
+      </w:pPr>
+    </w:lvl>
+    <w:lvl w:ilvl="7">
+      <w:start w:val="1"/>
+      <w:numFmt w:val="lowerLetter"/>
+      <w:lvlText w:val="%8."/>
+      <w:lvlJc w:val="left"/>
+      <w:pPr>
+        <w:tabs>
+          <w:tab w:val="num" w:pos="2880"/>
+        </w:tabs>
+        <w:ind w:left="2880" w:hanging="360"/>
+      </w:pPr>
+    </w:lvl>
+    <w:lvl w:ilvl="8">
+      <w:start w:val="1"/>
+      <w:numFmt w:val="lowerRoman"/>
+      <w:lvlText w:val="%9."/>
+      <w:lvlJc w:val="left"/>
+      <w:pPr>
+        <w:tabs>
+          <w:tab w:val="num" w:pos="3240"/>
+        </w:tabs>
+        <w:ind w:left="3240" w:hanging="360"/>
+      </w:pPr>
+    </w:lvl>
+  </w:abstractNum>
   <w:abstractNum w:abstractNumId="20">
-    <w:nsid w:val="774F5AC2"/>
+    <w:nsid w:val="5DB069CB"/>
     <w:multiLevelType w:val="hybridMultilevel"/>
-    <w:tmpl w:val="3E5A7A1C"/>
+    <w:tmpl w:val="A2F64C30"/>
     <w:lvl w:ilvl="0" w:tplc="04160001">
       <w:start w:val="1"/>
       <w:numFmt w:val="bullet"/>
@@ -16819,6 +17587,119 @@
     </w:lvl>
   </w:abstractNum>
   <w:abstractNum w:abstractNumId="21">
+    <w:nsid w:val="774F5AC2"/>
+    <w:multiLevelType w:val="hybridMultilevel"/>
+    <w:tmpl w:val="3E5A7A1C"/>
+    <w:lvl w:ilvl="0" w:tplc="04160001">
+      <w:start w:val="1"/>
+      <w:numFmt w:val="bullet"/>
+      <w:lvlText w:val=""/>
+      <w:lvlJc w:val="left"/>
+      <w:pPr>
+        <w:ind w:left="1060" w:hanging="360"/>
+      </w:pPr>
+      <w:rPr>
+        <w:rFonts w:ascii="Symbol" w:hAnsi="Symbol" w:hint="default"/>
+      </w:rPr>
+    </w:lvl>
+    <w:lvl w:ilvl="1" w:tplc="04160003" w:tentative="1">
+      <w:start w:val="1"/>
+      <w:numFmt w:val="bullet"/>
+      <w:lvlText w:val="o"/>
+      <w:lvlJc w:val="left"/>
+      <w:pPr>
+        <w:ind w:left="1780" w:hanging="360"/>
+      </w:pPr>
+      <w:rPr>
+        <w:rFonts w:ascii="Courier New" w:hAnsi="Courier New" w:cs="Courier New" w:hint="default"/>
+      </w:rPr>
+    </w:lvl>
+    <w:lvl w:ilvl="2" w:tplc="04160005" w:tentative="1">
+      <w:start w:val="1"/>
+      <w:numFmt w:val="bullet"/>
+      <w:lvlText w:val=""/>
+      <w:lvlJc w:val="left"/>
+      <w:pPr>
+        <w:ind w:left="2500" w:hanging="360"/>
+      </w:pPr>
+      <w:rPr>
+        <w:rFonts w:ascii="Wingdings" w:hAnsi="Wingdings" w:hint="default"/>
+      </w:rPr>
+    </w:lvl>
+    <w:lvl w:ilvl="3" w:tplc="04160001" w:tentative="1">
+      <w:start w:val="1"/>
+      <w:numFmt w:val="bullet"/>
+      <w:lvlText w:val=""/>
+      <w:lvlJc w:val="left"/>
+      <w:pPr>
+        <w:ind w:left="3220" w:hanging="360"/>
+      </w:pPr>
+      <w:rPr>
+        <w:rFonts w:ascii="Symbol" w:hAnsi="Symbol" w:hint="default"/>
+      </w:rPr>
+    </w:lvl>
+    <w:lvl w:ilvl="4" w:tplc="04160003" w:tentative="1">
+      <w:start w:val="1"/>
+      <w:numFmt w:val="bullet"/>
+      <w:lvlText w:val="o"/>
+      <w:lvlJc w:val="left"/>
+      <w:pPr>
+        <w:ind w:left="3940" w:hanging="360"/>
+      </w:pPr>
+      <w:rPr>
+        <w:rFonts w:ascii="Courier New" w:hAnsi="Courier New" w:cs="Courier New" w:hint="default"/>
+      </w:rPr>
+    </w:lvl>
+    <w:lvl w:ilvl="5" w:tplc="04160005" w:tentative="1">
+      <w:start w:val="1"/>
+      <w:numFmt w:val="bullet"/>
+      <w:lvlText w:val=""/>
+      <w:lvlJc w:val="left"/>
+      <w:pPr>
+        <w:ind w:left="4660" w:hanging="360"/>
+      </w:pPr>
+      <w:rPr>
+        <w:rFonts w:ascii="Wingdings" w:hAnsi="Wingdings" w:hint="default"/>
+      </w:rPr>
+    </w:lvl>
+    <w:lvl w:ilvl="6" w:tplc="04160001" w:tentative="1">
+      <w:start w:val="1"/>
+      <w:numFmt w:val="bullet"/>
+      <w:lvlText w:val=""/>
+      <w:lvlJc w:val="left"/>
+      <w:pPr>
+        <w:ind w:left="5380" w:hanging="360"/>
+      </w:pPr>
+      <w:rPr>
+        <w:rFonts w:ascii="Symbol" w:hAnsi="Symbol" w:hint="default"/>
+      </w:rPr>
+    </w:lvl>
+    <w:lvl w:ilvl="7" w:tplc="04160003" w:tentative="1">
+      <w:start w:val="1"/>
+      <w:numFmt w:val="bullet"/>
+      <w:lvlText w:val="o"/>
+      <w:lvlJc w:val="left"/>
+      <w:pPr>
+        <w:ind w:left="6100" w:hanging="360"/>
+      </w:pPr>
+      <w:rPr>
+        <w:rFonts w:ascii="Courier New" w:hAnsi="Courier New" w:cs="Courier New" w:hint="default"/>
+      </w:rPr>
+    </w:lvl>
+    <w:lvl w:ilvl="8" w:tplc="04160005" w:tentative="1">
+      <w:start w:val="1"/>
+      <w:numFmt w:val="bullet"/>
+      <w:lvlText w:val=""/>
+      <w:lvlJc w:val="left"/>
+      <w:pPr>
+        <w:ind w:left="6820" w:hanging="360"/>
+      </w:pPr>
+      <w:rPr>
+        <w:rFonts w:ascii="Wingdings" w:hAnsi="Wingdings" w:hint="default"/>
+      </w:rPr>
+    </w:lvl>
+  </w:abstractNum>
+  <w:abstractNum w:abstractNumId="22">
     <w:nsid w:val="7CB800D4"/>
     <w:multiLevelType w:val="multilevel"/>
     <w:tmpl w:val="DCB486A0"/>
@@ -16991,10 +17872,10 @@
     <w:abstractNumId w:val="0"/>
   </w:num>
   <w:num w:numId="13">
-    <w:abstractNumId w:val="18"/>
+    <w:abstractNumId w:val="19"/>
   </w:num>
   <w:num w:numId="14">
-    <w:abstractNumId w:val="21"/>
+    <w:abstractNumId w:val="22"/>
   </w:num>
   <w:num w:numId="15">
     <w:abstractNumId w:val="15"/>
@@ -17003,22 +17884,25 @@
     <w:abstractNumId w:val="12"/>
   </w:num>
   <w:num w:numId="17">
-    <w:abstractNumId w:val="16"/>
+    <w:abstractNumId w:val="17"/>
   </w:num>
   <w:num w:numId="18">
     <w:abstractNumId w:val="14"/>
   </w:num>
   <w:num w:numId="19">
-    <w:abstractNumId w:val="20"/>
+    <w:abstractNumId w:val="21"/>
   </w:num>
   <w:num w:numId="20">
-    <w:abstractNumId w:val="17"/>
+    <w:abstractNumId w:val="18"/>
   </w:num>
   <w:num w:numId="21">
-    <w:abstractNumId w:val="19"/>
+    <w:abstractNumId w:val="20"/>
   </w:num>
   <w:num w:numId="22">
     <w:abstractNumId w:val="13"/>
+  </w:num>
+  <w:num w:numId="23">
+    <w:abstractNumId w:val="16"/>
   </w:num>
 </w:numbering>
 </file>
@@ -17365,7 +18249,6 @@
   <w:style w:type="character" w:default="1" w:styleId="Fontepargpadro">
     <w:name w:val="Default Paragraph Font"/>
     <w:uiPriority w:val="1"/>
-    <w:semiHidden/>
     <w:unhideWhenUsed/>
   </w:style>
   <w:style w:type="table" w:default="1" w:styleId="Tabelanormal">
@@ -20314,7 +21197,7 @@
 </file>
 
 <file path=customXml/itemProps1.xml><?xml version="1.0" encoding="utf-8"?>
-<ds:datastoreItem xmlns:ds="http://schemas.openxmlformats.org/officeDocument/2006/customXml" ds:itemID="{0298D46A-73EC-4771-9AA1-7795B7010D1F}">
+<ds:datastoreItem xmlns:ds="http://schemas.openxmlformats.org/officeDocument/2006/customXml" ds:itemID="{69990A76-2FCC-4C56-B62B-336C70F25177}">
   <ds:schemaRefs>
     <ds:schemaRef ds:uri="http://schemas.openxmlformats.org/officeDocument/2006/bibliography"/>
   </ds:schemaRefs>

</xml_diff>

<commit_message>
caps 2 e 3
</commit_message>
<xml_diff>
--- a/PromotingSoftwareReuseWithRAS/PromovendoReusoRAS.docx
+++ b/PromotingSoftwareReuseWithRAS/PromovendoReusoRAS.docx
@@ -5717,7 +5717,19 @@
         <w:t xml:space="preserve">. </w:t>
       </w:r>
       <w:r>
-        <w:t>Reuso pode economizar dinheiro em longo prazo, mas não sai de graça. Custos associados com o reuso podem ser: custo de construir alguma coisa reusável, custo de reusá-la, e custos de definir e implementar um processo de reuso. Reuso requer investimentos de curto-prazo em infra-estrutura, metodologia, treinamento, ferramentas e arquivos, com resultados sendo realizados apenas anos depois. Desenvolver bens para reuso é mais caro do que desenvolvê-los para um único uso. Níveis mais altos de qualidade, confiabilidade, portabilidade, manutenibilidade, generalidade e documentação mais completa são necessários. Tais custos aumentados são se justificam se o componente é reutilizado apenas uma vez.</w:t>
+        <w:t>Reuso pode economizar dinheiro em longo prazo, mas não sai de graça. Custos associados com o reuso podem ser: custo de construir alguma coisa reusável, custo de reusá-la, e custos de definir e implementar um processo de reuso. Reuso requer investimentos de curto-prazo em infra-estrutura, metodologia, treinamento, ferramentas e arquivos, com resultados sendo realizados apenas anos depois. Desenvolver bens para reuso é mais caro do que desenvolvê-los para um único uso. Níveis mais altos de qualidade, confiabilidade, portabilidade, manutenibilidade, generalidade e documentação mais completa são necessári</w:t>
+      </w:r>
+      <w:r>
+        <w:t>a</w:t>
+      </w:r>
+      <w:r>
+        <w:t xml:space="preserve">s. Tais custos aumentados </w:t>
+      </w:r>
+      <w:r>
+        <w:t>n</w:t>
+      </w:r>
+      <w:r>
+        <w:t>ão se justificam se o componente é reutilizado apenas uma vez.</w:t>
       </w:r>
     </w:p>
     <w:p>
@@ -5834,40 +5846,251 @@
       <w:pPr>
         <w:pStyle w:val="Ttulo2"/>
       </w:pPr>
-      <w:bookmarkStart w:id="25" w:name="_Toc232050227"/>
-      <w:r>
-        <w:t>A Importância do Reuso de Software</w:t>
+      <w:bookmarkStart w:id="25" w:name="_Toc232050228"/>
+      <w:r>
+        <w:t>Desenvolvendo com Reuso e para Reuso</w:t>
       </w:r>
       <w:bookmarkEnd w:id="25"/>
+    </w:p>
+    <w:p>
+      <w:r>
+        <w:t xml:space="preserve">O reuso no processo de desenvolvimento pode </w:t>
+      </w:r>
+      <w:r>
+        <w:t>ser abordado em duas diferentes práticas. Portanto, é</w:t>
+      </w:r>
+      <w:r>
+        <w:t xml:space="preserve"> interessante salientar a diferença entre desenvolvimento de software com reuso e desenvol</w:t>
+      </w:r>
+      <w:r>
+        <w:t>vimento de software para reuso.</w:t>
+      </w:r>
+    </w:p>
+    <w:p>
+      <w:r>
+        <w:t xml:space="preserve">O desenvolvimento com reuso é a abordagem que tenta maximizar o reuso de software existente. Uma vantagem óbvia desta abordagem é que o custo total de desenvolvimento deve reduzir. Menor quantidade de elementos de software deve ser especificada, projetada, programada e validada. Entretanto, redução de custo é apenas uma das vantagens potenciais. </w:t>
+      </w:r>
+    </w:p>
+    <w:p>
+      <w:r>
+        <w:lastRenderedPageBreak/>
+        <w:t>A adoção do reuso em tal caso pode ser feita num processo de desenvolvimento logo após a fase de especificação. Após aquela fase, os especialistas procurariam por componentes reusáveis que completassem a especificação e os incorporariam no desenvolvimento. Entretanto, para que isto seja efetivo</w:t>
+      </w:r>
+      <w:r>
+        <w:t xml:space="preserve"> </w:t>
+      </w:r>
+      <w:r>
+        <w:t>é necessário satisfazer algumas condições</w:t>
+      </w:r>
+      <w:sdt>
+        <w:sdtPr>
+          <w:id w:val="4607164"/>
+          <w:citation/>
+        </w:sdtPr>
+        <w:sdtContent>
+          <w:fldSimple w:instr=" CITATION SOM96 \l 1046 ">
+            <w:r>
+              <w:rPr>
+                <w:noProof/>
+              </w:rPr>
+              <w:t>(SOM96)</w:t>
+            </w:r>
+          </w:fldSimple>
+        </w:sdtContent>
+      </w:sdt>
+      <w:r>
+        <w:t>:</w:t>
+      </w:r>
+      <w:r>
+        <w:t xml:space="preserve"> o custo de procura de componentes seja relativamente baixo</w:t>
+      </w:r>
+      <w:r>
+        <w:t>;</w:t>
+      </w:r>
+      <w:r>
+        <w:t xml:space="preserve"> os componentes </w:t>
+      </w:r>
+      <w:r>
+        <w:t xml:space="preserve">devem </w:t>
+      </w:r>
+      <w:r>
+        <w:t xml:space="preserve">se </w:t>
+      </w:r>
+      <w:r>
+        <w:t xml:space="preserve">comportar </w:t>
+      </w:r>
+      <w:r>
+        <w:t xml:space="preserve">de forma especificada </w:t>
+      </w:r>
+      <w:r>
+        <w:t xml:space="preserve">e devem ser </w:t>
+      </w:r>
+      <w:r>
+        <w:t>confiáveis</w:t>
+      </w:r>
+      <w:r>
+        <w:t>;</w:t>
+      </w:r>
+      <w:r>
+        <w:t xml:space="preserve"> </w:t>
+      </w:r>
+      <w:r>
+        <w:t xml:space="preserve">além disso, deve existir </w:t>
+      </w:r>
+      <w:r>
+        <w:t>documentação associada</w:t>
+      </w:r>
+      <w:r>
+        <w:t xml:space="preserve"> </w:t>
+      </w:r>
+      <w:r>
+        <w:t xml:space="preserve">aos componentes </w:t>
+      </w:r>
+      <w:r>
+        <w:t xml:space="preserve">para ajudar o desenvolvedor que </w:t>
+      </w:r>
+      <w:r>
+        <w:t xml:space="preserve">executa o reuso </w:t>
+      </w:r>
+      <w:r>
+        <w:t xml:space="preserve">a entender o que foi construído e, em último caso, ser capaz de </w:t>
+      </w:r>
+      <w:r>
+        <w:t>adaptar</w:t>
+      </w:r>
+      <w:r>
+        <w:t xml:space="preserve"> a uma nova aplicação.</w:t>
+      </w:r>
+    </w:p>
+    <w:p>
+      <w:r>
+        <w:t>O reuso sistemático requer um catálogo apropriado e uma base documentada de componentes reusáveis. Uma concepção errônea é a de que estes componentes estão disponíveis em sistemas existentes. Na verdade, componentes criados como parte de sistemas existentes dificilmente reutilizados de forma trivial. Estes componentes estão ligados aos requisitos do sistema do qual eles fazem parte originalmente. Para serem reusados, eles necessitam ser generalizados para satisfazer um conjunto maior de requisitos. Assim, o desenvolvimento para o reuso envolve a adaptação dos componentes existentes para torná-los reusáveis.</w:t>
+      </w:r>
+    </w:p>
+    <w:p>
+      <w:r>
+        <w:t>Adaptar um componente para que ele seja reusável pode envolver diferentes tipos de mudanças: padronização de nomenclatura, adição ou remoção de operações</w:t>
+      </w:r>
+      <w:r>
+        <w:t xml:space="preserve"> que são específicas de um domínio de aplicação ou ainda a identificação de exceções que este componente pode vir a gerar. Além da adaptação e geração do componente, é necessário verificar a qualidade do mesmo. Todos estes processos se realizam após o componente original ter sido pronto, adicionando passos ao processo de desenvolvimento padrão.</w:t>
+      </w:r>
+    </w:p>
+    <w:p>
+      <w:pPr>
+        <w:pStyle w:val="Ttulo2"/>
+      </w:pPr>
+      <w:r>
+        <w:t>Benefícios do Reuso de Software</w:t>
+      </w:r>
+    </w:p>
+    <w:p>
+      <w:r>
+        <w:t>Reuso sistemático no processo de desenvolvimento de software oferece também outras vantagens:</w:t>
+      </w:r>
+    </w:p>
+    <w:p>
+      <w:pPr>
+        <w:pStyle w:val="PargrafodaLista"/>
+        <w:numPr>
+          <w:ilvl w:val="0"/>
+          <w:numId w:val="25"/>
+        </w:numPr>
+      </w:pPr>
+      <w:r>
+        <w:rPr>
+          <w:b/>
+        </w:rPr>
+        <w:t>Confiabilidade do sistema aumentada.</w:t>
+      </w:r>
+      <w:r>
+        <w:t xml:space="preserve"> Componentes reusados, que foram exercitados em sistemas já funcionais, devem ser mais confiáveis que novos componentes. Estes componentes foram testados em sistemas operacionais e foram, portanto, expostos a condições reais de operação.</w:t>
+      </w:r>
+    </w:p>
+    <w:p>
+      <w:pPr>
+        <w:pStyle w:val="PargrafodaLista"/>
+        <w:numPr>
+          <w:ilvl w:val="0"/>
+          <w:numId w:val="25"/>
+        </w:numPr>
+      </w:pPr>
+      <w:r>
+        <w:rPr>
+          <w:b/>
+        </w:rPr>
+        <w:t>Risco do processo reduzido.</w:t>
+      </w:r>
+      <w:r>
+        <w:t xml:space="preserve"> Se um componente existe, há menos incerteza no custo de reutilização daquele componente do que no custo de desenvolvimento de um novo. Este é um fator importante para os gerentes de projeto já que isso reduz incertezas nas estimativas de custo de projeto. Isto é particularmente verdade quando componentes relativamente grandes como subsistemas são reusados.</w:t>
+      </w:r>
+    </w:p>
+    <w:p>
+      <w:pPr>
+        <w:pStyle w:val="PargrafodaLista"/>
+        <w:numPr>
+          <w:ilvl w:val="0"/>
+          <w:numId w:val="25"/>
+        </w:numPr>
+      </w:pPr>
+      <w:r>
+        <w:rPr>
+          <w:b/>
+        </w:rPr>
+        <w:t>Uso efetivo pode ser feito de especialistas.</w:t>
+      </w:r>
+      <w:r>
+        <w:t xml:space="preserve"> Ao invés de especialistas de aplicações fazerem o mesmo trabalho em projetos diferentes, estes especialistas podem desenvolver componentes reusáveis que encapsulam seus conhecimentos.</w:t>
+      </w:r>
+    </w:p>
+    <w:p>
+      <w:pPr>
+        <w:pStyle w:val="PargrafodaLista"/>
+        <w:numPr>
+          <w:ilvl w:val="0"/>
+          <w:numId w:val="25"/>
+        </w:numPr>
+      </w:pPr>
+      <w:r>
+        <w:rPr>
+          <w:b/>
+        </w:rPr>
+        <w:t>Padrões organizacionais podem ser expressos em componentes reusáveis.</w:t>
+      </w:r>
+      <w:r>
+        <w:t xml:space="preserve"> Alguns padrões, como os padrões de interface com usuário, podem ser programados como um conjunto padrão de componentes. Por exemplo, componentes reusáveis podem ser desenvolvidos para construir menus em uma interface com o usuário. Todas as aplicações apresentam o mesmo formato de menu para os usuários. O uso de interfaces padrão com o </w:t>
+      </w:r>
+      <w:r>
+        <w:lastRenderedPageBreak/>
+        <w:t>usuário melhora a confiança já que os usuários são menos suscetíveis a erros quando apresentados com uma interface familiar.</w:t>
+      </w:r>
+    </w:p>
+    <w:p>
+      <w:pPr>
+        <w:pStyle w:val="PargrafodaLista"/>
+        <w:numPr>
+          <w:ilvl w:val="0"/>
+          <w:numId w:val="25"/>
+        </w:numPr>
+      </w:pPr>
+      <w:r>
+        <w:rPr>
+          <w:b/>
+        </w:rPr>
+        <w:t>O tempo de desenvolvimento de software pode ser reduzido.</w:t>
+      </w:r>
+      <w:r>
+        <w:t xml:space="preserve"> Levar um sistema ao mercado tão cedo quanto possível é freqüentemente mais importante do que o custo de desenvolvimento. O reuso de componentes aumenta a velocidade de produção, pois ambos os tempos de desenvolvimento e validação devem ser reduzidos.</w:t>
+      </w:r>
     </w:p>
     <w:p/>
     <w:p/>
     <w:p/>
     <w:p/>
-    <w:p/>
-    <w:p/>
-    <w:p/>
-    <w:p>
-      <w:pPr>
-        <w:pStyle w:val="Ttulo2"/>
-      </w:pPr>
-      <w:bookmarkStart w:id="26" w:name="_Toc232050228"/>
-      <w:r>
-        <w:lastRenderedPageBreak/>
-        <w:t>Desenvolvendo com Reuso e para Reuso</w:t>
-      </w:r>
-      <w:bookmarkEnd w:id="26"/>
-    </w:p>
-    <w:p/>
-    <w:p/>
-    <w:p/>
-    <w:p/>
-    <w:p/>
     <w:p>
       <w:pPr>
         <w:pStyle w:val="Ttulo1"/>
       </w:pPr>
-      <w:bookmarkStart w:id="27" w:name="_Toc232050229"/>
+      <w:bookmarkStart w:id="26" w:name="_Toc232050229"/>
       <w:r>
         <w:lastRenderedPageBreak/>
         <w:t xml:space="preserve">Repositórios de </w:t>
@@ -5875,7 +6098,7 @@
       <w:r>
         <w:t>Software</w:t>
       </w:r>
-      <w:bookmarkEnd w:id="27"/>
+      <w:bookmarkEnd w:id="26"/>
     </w:p>
     <w:p>
       <w:r>
@@ -5935,7 +6158,16 @@
         <w:t xml:space="preserve">epositórios estiveram ligados por muito tempo ao processo de Gerência de Configuração. </w:t>
       </w:r>
       <w:r>
-        <w:t xml:space="preserve">Uma das partes deste processo é chamada </w:t>
+        <w:t xml:space="preserve">Neste sentido, eles são bem conhecidos, pois são abordados em diversos processos organizacionais como CMMI e MPSBR. </w:t>
+      </w:r>
+      <w:r>
+        <w:t xml:space="preserve">Uma das partes </w:t>
+      </w:r>
+      <w:r>
+        <w:t xml:space="preserve">chaves </w:t>
+      </w:r>
+      <w:r>
+        <w:t xml:space="preserve">deste processo é chamada </w:t>
       </w:r>
       <w:r>
         <w:t>c</w:t>
@@ -5965,7 +6197,13 @@
         <w:t>mos</w:t>
       </w:r>
       <w:r>
-        <w:t xml:space="preserve"> verões diferentes de um sistema de software ou controlar suas alterações</w:t>
+        <w:t xml:space="preserve"> ver</w:t>
+      </w:r>
+      <w:r>
+        <w:t>s</w:t>
+      </w:r>
+      <w:r>
+        <w:t>ões diferentes de um sistema de software ou controlar suas alterações</w:t>
       </w:r>
       <w:r>
         <w:t>. Neste sentido, entram em cena os sistemas de controle de versão, comumente chamados de repositórios de gerência de configuração.</w:t>
@@ -5973,6 +6211,15 @@
     </w:p>
     <w:p>
       <w:r>
+        <w:t>Não menos importante, mas nem tão adotado sistematicamente, o processo de reuso também possui um repositório</w:t>
+      </w:r>
+      <w:r>
+        <w:t xml:space="preserve"> específico</w:t>
+      </w:r>
+      <w:r>
+        <w:t xml:space="preserve">. </w:t>
+      </w:r>
+      <w:r>
         <w:t xml:space="preserve">Um repositório de reuso vem para auxiliar o processo de busca de componentes prontos que podem ser reusados. Como veremos, há um ponto na linha de desenvolvimento de software onde estes dois </w:t>
       </w:r>
       <w:r>
@@ -5984,290 +6231,99 @@
     </w:p>
     <w:p>
       <w:r>
-        <w:rPr>
-          <w:highlight w:val="yellow"/>
-        </w:rPr>
-        <w:t xml:space="preserve">Neste capítulo vamos entender a </w:t>
-      </w:r>
-      <w:r>
-        <w:rPr>
-          <w:highlight w:val="yellow"/>
-        </w:rPr>
-        <w:t>diferença entre estes repositórios</w:t>
-      </w:r>
-      <w:r>
-        <w:rPr>
-          <w:highlight w:val="yellow"/>
-        </w:rPr>
-        <w:t>, focando mais para a área de reuso.</w:t>
-      </w:r>
-      <w:r>
-        <w:t xml:space="preserve"> </w:t>
-      </w:r>
-    </w:p>
-    <w:p>
-      <w:pPr>
-        <w:pStyle w:val="Ttulo2"/>
-      </w:pPr>
-      <w:r>
-        <w:t>Repositório de Reuso</w:t>
-      </w:r>
-    </w:p>
-    <w:p>
-      <w:r>
-        <w:t xml:space="preserve">Um repositório de reuso é um lugar onde artefatos reusáveis são armazenados, juntamente com um catálogo de artefatos. Todos devem estar cientes que </w:t>
-      </w:r>
-      <w:r>
-        <w:t xml:space="preserve">o repositório </w:t>
-      </w:r>
-      <w:r>
-        <w:t xml:space="preserve">contém </w:t>
-      </w:r>
-      <w:r>
-        <w:t xml:space="preserve">um importante </w:t>
+        <w:t xml:space="preserve">Podemos nos perguntar a razão de termos dois repositórios separados quando ambos estarão guardando elementos de software (ou documentos importantes que se referem aos mesmos). A explicação é simples: o seu uso é diferente. A </w:t>
+      </w:r>
+      <w:r>
+        <w:fldChar w:fldCharType="begin"/>
+      </w:r>
+      <w:r>
+        <w:instrText xml:space="preserve"> REF _Ref232824088 \h </w:instrText>
+      </w:r>
+      <w:r>
+        <w:fldChar w:fldCharType="separate"/>
+      </w:r>
+      <w:r>
+        <w:t xml:space="preserve">Figura </w:t>
+      </w:r>
+      <w:r>
+        <w:rPr>
+          <w:noProof/>
+        </w:rPr>
+        <w:t>3</w:t>
+      </w:r>
+      <w:r>
+        <w:t>.</w:t>
+      </w:r>
+      <w:r>
+        <w:rPr>
+          <w:noProof/>
+        </w:rPr>
+        <w:t>1</w:t>
+      </w:r>
+      <w:r>
+        <w:fldChar w:fldCharType="end"/>
+      </w:r>
+      <w:r>
+        <w:t xml:space="preserve"> é uma representação das principais diferenças entre esses dois tipos de repositório. </w:t>
+      </w:r>
+    </w:p>
+    <w:p>
+      <w:r>
+        <w:t>Em um repositório de controle de versão para gerência de configuração, estaremos interessados no processo de desenvolvimento do software, ou seja, sua construção. Assim, estaremos lidando com os arquivos que compõem uma determinada solução ou que satisfazem um determinado caso de uso ou requisito. Estes estarão sendo freqüentemente alterados, dado que o processo de desenvolvimento acontece pela geração de várias versões de diversos arquivos, na maioria dos casos. Assim, os desenvolvedores estão cientes do que estão fazendo e onde as alterações estão localizadas, o que elimina a necessidade de pesquisa.</w:t>
+      </w:r>
+    </w:p>
+    <w:p>
+      <w:r>
+        <w:t xml:space="preserve">Analogamente, um repositório de reuso possui importância quando um artefato de software já se encontra em produção. Nesta ocasião, estaremos interessados em reusar </w:t>
+      </w:r>
+      <w:r>
+        <w:rPr>
+          <w:b/>
+        </w:rPr>
+        <w:t>o componente</w:t>
+      </w:r>
+      <w:r>
+        <w:t>, programa, biblioteca</w:t>
+      </w:r>
+      <w:r>
+        <w:t>,</w:t>
+      </w:r>
+      <w:r>
+        <w:t xml:space="preserve"> ou </w:t>
+      </w:r>
+      <w:r>
+        <w:t>outra versão de artefato que esteja sendo produzida</w:t>
+      </w:r>
+      <w:r>
+        <w:t>. Assim, a granularidade não é mais o arquivo que compõe o componente, mas o componente como um todo (</w:t>
+      </w:r>
+      <w:r>
+        <w:t xml:space="preserve">ou um </w:t>
       </w:r>
       <w:r>
         <w:rPr>
           <w:i/>
         </w:rPr>
-        <w:t>know-how</w:t>
-      </w:r>
-      <w:r>
-        <w:t xml:space="preserve"> da organização, devendo ser capazes de acessar e usar o repositório de forma fácil </w:t>
-      </w:r>
-      <w:sdt>
-        <w:sdtPr>
-          <w:id w:val="2653626"/>
-          <w:citation/>
-        </w:sdtPr>
-        <w:sdtContent>
-          <w:fldSimple w:instr=" CITATION EZR02 \l 1046 ">
-            <w:r>
-              <w:rPr>
-                <w:noProof/>
-              </w:rPr>
-              <w:t>(Ezran, Morisio, &amp; Tully, 2002)</w:t>
-            </w:r>
-          </w:fldSimple>
-        </w:sdtContent>
-      </w:sdt>
-      <w:r>
-        <w:t>.</w:t>
-      </w:r>
-    </w:p>
-    <w:p>
-      <w:r>
-        <w:t xml:space="preserve">Em poucas palavras, um repositório de reuso deve ser capaz de identificar artefatos, associar uma descrição a cada um deles e manter referências para os produtos que </w:t>
-      </w:r>
-      <w:r>
-        <w:t>o compõe</w:t>
-      </w:r>
-      <w:r>
-        <w:t>.</w:t>
-      </w:r>
-      <w:r>
-        <w:t xml:space="preserve"> Em mais detalhes, as funções de tal repositório são listadas abaixo:</w:t>
-      </w:r>
-    </w:p>
-    <w:p>
-      <w:pPr>
-        <w:pStyle w:val="PargrafodaLista"/>
-        <w:numPr>
-          <w:ilvl w:val="0"/>
-          <w:numId w:val="24"/>
-        </w:numPr>
-      </w:pPr>
-      <w:r>
-        <w:t>Identificação e descrição de artefato: cada artefato deve ser identificado em um formato homogêneo. É importante estabelecer e manter uma interface comum para os artefatos, para que os membros de uma organização possam se familiarizar com isso.</w:t>
-      </w:r>
-    </w:p>
-    <w:p>
-      <w:pPr>
-        <w:pStyle w:val="PargrafodaLista"/>
-        <w:numPr>
-          <w:ilvl w:val="0"/>
-          <w:numId w:val="24"/>
-        </w:numPr>
-      </w:pPr>
-      <w:r>
-        <w:t>Inserção de artefato: um usuário deve ser capaz de inserir um novo artefato no repositório.</w:t>
-      </w:r>
-    </w:p>
-    <w:p>
-      <w:pPr>
-        <w:pStyle w:val="PargrafodaLista"/>
-        <w:numPr>
-          <w:ilvl w:val="0"/>
-          <w:numId w:val="24"/>
-        </w:numPr>
-      </w:pPr>
-      <w:r>
-        <w:t>Navegação pelo catálogo: um usuário deve ser capaz de navegar o catálogo para acessar a descrição dos artefatos.</w:t>
-      </w:r>
-    </w:p>
-    <w:p>
-      <w:pPr>
-        <w:pStyle w:val="PargrafodaLista"/>
-        <w:numPr>
-          <w:ilvl w:val="0"/>
-          <w:numId w:val="24"/>
-        </w:numPr>
-      </w:pPr>
-      <w:r>
-        <w:t>Busca textual: um usuário deve ser capaz de procurar um texto contido em qualquer parte da descrição de um artefato no catálogo.</w:t>
-      </w:r>
-    </w:p>
-    <w:p>
-      <w:pPr>
-        <w:pStyle w:val="PargrafodaLista"/>
-        <w:numPr>
-          <w:ilvl w:val="0"/>
-          <w:numId w:val="24"/>
-        </w:numPr>
-      </w:pPr>
+        <w:t>build</w:t>
+      </w:r>
+      <w:r>
+        <w:t xml:space="preserve"> do componente). Neste contexto, não estaremos interessados em alterar o componente, mas em reusá-lo, o que caracteriza um acesso de leitura. Entretanto, como saberemos se existe uma solução que serve </w:t>
+      </w:r>
       <w:r>
         <w:lastRenderedPageBreak/>
-        <w:t>Recuperação de artefato: dado um artefato definido, um usuário deve ser capaz de recuperar uma cópia do artefato.</w:t>
-      </w:r>
-    </w:p>
-    <w:p>
-      <w:pPr>
-        <w:pStyle w:val="PargrafodaLista"/>
-        <w:numPr>
-          <w:ilvl w:val="0"/>
-          <w:numId w:val="24"/>
-        </w:numPr>
-      </w:pPr>
-      <w:r>
-        <w:t>Organização e busca: navegação pelo catálogo é claramente insuficiente para identificar um artefato quando o repositório tem um número grande de artefatos, enquanto que a pesquisa textual pode consumir muito tempo.</w:t>
-      </w:r>
-      <w:r>
-        <w:t xml:space="preserve"> Diversas técnicas podem ser usadas nesses casos para organizar a descrição dos artefatos em catálogos e facilitar a pesquisa.</w:t>
-      </w:r>
-    </w:p>
-    <w:p>
-      <w:pPr>
-        <w:pStyle w:val="PargrafodaLista"/>
-        <w:numPr>
-          <w:ilvl w:val="0"/>
-          <w:numId w:val="24"/>
-        </w:numPr>
-      </w:pPr>
-      <w:r>
-        <w:t>Histórico</w:t>
-      </w:r>
-      <w:r>
-        <w:t>: cada descrição de artefato deve gravar o autor, data de criação e de atualização, e uma lista de modificações. O uso do artefato também deve ser rastreado.</w:t>
-      </w:r>
-    </w:p>
-    <w:p>
-      <w:pPr>
-        <w:pStyle w:val="PargrafodaLista"/>
-        <w:numPr>
-          <w:ilvl w:val="0"/>
-          <w:numId w:val="24"/>
-        </w:numPr>
-      </w:pPr>
-      <w:r>
-        <w:t xml:space="preserve">Métricas: o repositório pode automatizar a coleta de dados para derivar métricas. </w:t>
-      </w:r>
-    </w:p>
-    <w:p>
-      <w:pPr>
-        <w:pStyle w:val="PargrafodaLista"/>
-        <w:numPr>
-          <w:ilvl w:val="0"/>
-          <w:numId w:val="24"/>
-        </w:numPr>
-      </w:pPr>
-      <w:r>
-        <w:t>Controle de a</w:t>
-      </w:r>
-      <w:r>
-        <w:t>cesso: cada uma das funções acima deve ser disponível apenas para perfis selecionados. Por exemplo, o direito de inserção deve ser garantido apenas aos gerentes de reuso, enquanto que navegação e recuperação podem ser garantidas a todos os usuários.</w:t>
-      </w:r>
-    </w:p>
-    <w:p>
-      <w:pPr>
-        <w:pStyle w:val="PargrafodaLista"/>
-        <w:numPr>
-          <w:ilvl w:val="0"/>
-          <w:numId w:val="24"/>
-        </w:numPr>
-      </w:pPr>
-      <w:r>
-        <w:t>Gerenciamento de versão</w:t>
-      </w:r>
-      <w:r>
-        <w:t>: múltiplas versões do mesmo artefato devem ser definidas e gerenciadas, e seus relacionamentos gravados.</w:t>
-      </w:r>
-    </w:p>
-    <w:p>
-      <w:pPr>
-        <w:pStyle w:val="PargrafodaLista"/>
-        <w:numPr>
-          <w:ilvl w:val="0"/>
-          <w:numId w:val="24"/>
-        </w:numPr>
-      </w:pPr>
-      <w:r>
-        <w:t>Controle de alterações</w:t>
-      </w:r>
-      <w:r>
-        <w:t>: procedimentos para requisitar, discutir, aceitar e implementar alterações para os artefatos devem ser definidas e garantidas por um suporte automático.</w:t>
-      </w:r>
-    </w:p>
-    <w:p>
-      <w:pPr>
-        <w:pStyle w:val="PargrafodaLista"/>
-        <w:numPr>
-          <w:ilvl w:val="0"/>
-          <w:numId w:val="24"/>
-        </w:numPr>
-      </w:pPr>
-      <w:r>
-        <w:t>Notificação de alterações</w:t>
-      </w:r>
-      <w:r>
-        <w:t>: alterações em artefatos e no repositório de reuso devem ser notificadas, com suporte automático, para todos os potenciais usuários.</w:t>
-      </w:r>
-    </w:p>
-    <w:p/>
-    <w:p/>
-    <w:p>
-      <w:pPr>
-        <w:keepNext/>
-      </w:pPr>
-    </w:p>
-    <w:p/>
-    <w:p/>
-    <w:p/>
-    <w:p>
-      <w:pPr>
-        <w:pStyle w:val="Ttulo2"/>
-      </w:pPr>
-      <w:bookmarkStart w:id="28" w:name="_Toc232050233"/>
-      <w:r>
-        <w:t>Repositório de Reuso</w:t>
-      </w:r>
-      <w:bookmarkEnd w:id="28"/>
-    </w:p>
-    <w:p>
-      <w:r>
-        <w:t>O que é, características, exemplos.</w:t>
-      </w:r>
-    </w:p>
-    <w:p>
-      <w:r>
-        <w:rPr>
-          <w:noProof/>
-        </w:rPr>
-        <w:lastRenderedPageBreak/>
+        <w:t>exatamente as necessidades que temos no momento? Para tanto, é necessário pesquisar pelos artefatos disponíveis para saber qual deles completa os nossos requisitos.</w:t>
+      </w:r>
+    </w:p>
+    <w:p>
+      <w:r>
+        <w:rPr>
+          <w:noProof/>
+        </w:rPr>
         <w:drawing>
           <wp:inline distT="0" distB="0" distL="0" distR="0">
             <wp:extent cx="4924425" cy="3686175"/>
             <wp:effectExtent l="19050" t="0" r="9525" b="0"/>
-            <wp:docPr id="1" name="Imagem 3"/>
+            <wp:docPr id="3" name="Imagem 3"/>
             <wp:cNvGraphicFramePr>
               <a:graphicFrameLocks xmlns:a="http://schemas.openxmlformats.org/drawingml/2006/main" noChangeAspect="1"/>
             </wp:cNvGraphicFramePr>
@@ -6314,8 +6370,9 @@
       <w:pPr>
         <w:pStyle w:val="Figuras"/>
       </w:pPr>
-      <w:bookmarkStart w:id="29" w:name="_Toc232187066"/>
-      <w:bookmarkStart w:id="30" w:name="_Toc232050235"/>
+      <w:bookmarkStart w:id="27" w:name="_Toc232187066"/>
+      <w:bookmarkStart w:id="28" w:name="_Toc232050235"/>
+      <w:bookmarkStart w:id="29" w:name="_Ref232824088"/>
       <w:r>
         <w:t xml:space="preserve">Figura </w:t>
       </w:r>
@@ -6338,12 +6395,298 @@
           <w:t>1</w:t>
         </w:r>
       </w:fldSimple>
+      <w:bookmarkEnd w:id="29"/>
       <w:r>
         <w:t>: Repositório de Gerência de Configuração versus Repositório de Reutilização</w:t>
       </w:r>
-      <w:bookmarkEnd w:id="29"/>
-    </w:p>
-    <w:bookmarkEnd w:id="30"/>
+      <w:bookmarkEnd w:id="27"/>
+    </w:p>
+    <w:bookmarkEnd w:id="28"/>
+    <w:p>
+      <w:r>
+        <w:t>Agora que entendemos a diferença entre estes repositórios, podemos focar no problema deste trabalho tratando primeiramente dos repositórios de reuso. Nas subseções que seguem apresentaremos uma breve revisão sobre este conceito. Primeiramente, analisamos sua definição de acordo com a literatura disponível. Em seguida, evidenciamos a intersecção entre os processos de gerência de configuração e reutilização de forma a apresentarmos como se dá a ligação do processo de desenvolvimento com a reutilização. Adicionalmente, mostramos algumas ferrame</w:t>
+      </w:r>
+      <w:r>
+        <w:t>ntas existentes no mercado.</w:t>
+      </w:r>
+    </w:p>
+    <w:p>
+      <w:pPr>
+        <w:pStyle w:val="Ttulo2"/>
+      </w:pPr>
+      <w:r>
+        <w:t>Repositório de Reuso</w:t>
+      </w:r>
+    </w:p>
+    <w:p>
+      <w:r>
+        <w:t xml:space="preserve">Um repositório de reuso é um lugar onde artefatos reusáveis são armazenados, juntamente com um catálogo de artefatos. Todos devem estar cientes que </w:t>
+      </w:r>
+      <w:r>
+        <w:t xml:space="preserve">o repositório </w:t>
+      </w:r>
+      <w:r>
+        <w:t xml:space="preserve">contém </w:t>
+      </w:r>
+      <w:r>
+        <w:t xml:space="preserve">um importante </w:t>
+      </w:r>
+      <w:r>
+        <w:rPr>
+          <w:i/>
+        </w:rPr>
+        <w:t>know-how</w:t>
+      </w:r>
+      <w:r>
+        <w:t xml:space="preserve"> da organização, devendo ser capazes de acessar e usar o repositório de forma fácil </w:t>
+      </w:r>
+      <w:sdt>
+        <w:sdtPr>
+          <w:id w:val="2653626"/>
+          <w:citation/>
+        </w:sdtPr>
+        <w:sdtContent>
+          <w:fldSimple w:instr=" CITATION EZR02 \l 1046 ">
+            <w:r>
+              <w:rPr>
+                <w:noProof/>
+              </w:rPr>
+              <w:t>(Ezran, Morisio, &amp; Tully, 2002)</w:t>
+            </w:r>
+          </w:fldSimple>
+        </w:sdtContent>
+      </w:sdt>
+      <w:r>
+        <w:t>.</w:t>
+      </w:r>
+    </w:p>
+    <w:p>
+      <w:r>
+        <w:t xml:space="preserve">Em poucas palavras, um repositório de reuso deve ser capaz de identificar artefatos, associar uma descrição a cada um deles e manter referências para os produtos que </w:t>
+      </w:r>
+      <w:r>
+        <w:t>o compõe</w:t>
+      </w:r>
+      <w:r>
+        <w:t>.</w:t>
+      </w:r>
+      <w:r>
+        <w:t xml:space="preserve"> Em mais detalhes, as funções de tal repositório são listadas abaixo:</w:t>
+      </w:r>
+    </w:p>
+    <w:p>
+      <w:pPr>
+        <w:pStyle w:val="PargrafodaLista"/>
+        <w:numPr>
+          <w:ilvl w:val="0"/>
+          <w:numId w:val="24"/>
+        </w:numPr>
+      </w:pPr>
+      <w:r>
+        <w:t>Identificação e descrição de artefato: cada artefato deve ser identificado em um formato homogêneo. É importante estabelecer e manter uma interface comum para os artefatos, para que os membros de uma organização possam se familiarizar com isso.</w:t>
+      </w:r>
+    </w:p>
+    <w:p>
+      <w:pPr>
+        <w:pStyle w:val="PargrafodaLista"/>
+        <w:numPr>
+          <w:ilvl w:val="0"/>
+          <w:numId w:val="24"/>
+        </w:numPr>
+      </w:pPr>
+      <w:r>
+        <w:t>Inserção de artefato: um usuário deve ser capaz de inserir um novo artefato no repositório.</w:t>
+      </w:r>
+    </w:p>
+    <w:p>
+      <w:pPr>
+        <w:pStyle w:val="PargrafodaLista"/>
+        <w:numPr>
+          <w:ilvl w:val="0"/>
+          <w:numId w:val="24"/>
+        </w:numPr>
+      </w:pPr>
+      <w:r>
+        <w:lastRenderedPageBreak/>
+        <w:t>Navegação pelo catálogo: um usuário deve ser capaz de navegar o catálogo para acessar a descrição dos artefatos.</w:t>
+      </w:r>
+    </w:p>
+    <w:p>
+      <w:pPr>
+        <w:pStyle w:val="PargrafodaLista"/>
+        <w:numPr>
+          <w:ilvl w:val="0"/>
+          <w:numId w:val="24"/>
+        </w:numPr>
+      </w:pPr>
+      <w:r>
+        <w:t>Busca textual: um usuário deve ser capaz de procurar um texto contido em qualquer parte da descrição de um artefato no catálogo.</w:t>
+      </w:r>
+    </w:p>
+    <w:p>
+      <w:pPr>
+        <w:pStyle w:val="PargrafodaLista"/>
+        <w:numPr>
+          <w:ilvl w:val="0"/>
+          <w:numId w:val="24"/>
+        </w:numPr>
+      </w:pPr>
+      <w:r>
+        <w:t>Recuperação de artefato: dado um artefato definido, um usuário deve ser capaz de recuperar uma cópia do artefato.</w:t>
+      </w:r>
+    </w:p>
+    <w:p>
+      <w:pPr>
+        <w:pStyle w:val="PargrafodaLista"/>
+        <w:numPr>
+          <w:ilvl w:val="0"/>
+          <w:numId w:val="24"/>
+        </w:numPr>
+      </w:pPr>
+      <w:r>
+        <w:t>Organização e busca: navegação pelo catálogo é claramente insuficiente para identificar um artefato quando o repositório tem um número grande de artefatos, enquanto que a pesquisa textual pode consumir muito tempo.</w:t>
+      </w:r>
+      <w:r>
+        <w:t xml:space="preserve"> Diversas técnicas podem ser usadas nesses casos para organizar a descrição dos artefatos em catálogos e facilitar a pesquisa.</w:t>
+      </w:r>
+    </w:p>
+    <w:p>
+      <w:pPr>
+        <w:pStyle w:val="PargrafodaLista"/>
+        <w:numPr>
+          <w:ilvl w:val="0"/>
+          <w:numId w:val="24"/>
+        </w:numPr>
+      </w:pPr>
+      <w:r>
+        <w:t>Histórico</w:t>
+      </w:r>
+      <w:r>
+        <w:t>: cada descrição de artefato deve gravar o autor, data de criação e de atualização, e uma lista de modificações. O uso do artefato também deve ser rastreado.</w:t>
+      </w:r>
+    </w:p>
+    <w:p>
+      <w:pPr>
+        <w:pStyle w:val="PargrafodaLista"/>
+        <w:numPr>
+          <w:ilvl w:val="0"/>
+          <w:numId w:val="24"/>
+        </w:numPr>
+      </w:pPr>
+      <w:r>
+        <w:t xml:space="preserve">Métricas: o repositório pode automatizar a coleta de dados para derivar métricas. </w:t>
+      </w:r>
+    </w:p>
+    <w:p>
+      <w:pPr>
+        <w:pStyle w:val="PargrafodaLista"/>
+        <w:numPr>
+          <w:ilvl w:val="0"/>
+          <w:numId w:val="24"/>
+        </w:numPr>
+      </w:pPr>
+      <w:r>
+        <w:t>Controle de a</w:t>
+      </w:r>
+      <w:r>
+        <w:t>cesso: cada uma das funções acima deve ser disponível apenas para perfis selecionados. Por exemplo, o direito de inserção deve ser garantido apenas aos gerentes de reuso, enquanto que navegação e recuperação podem ser garantidas a todos os usuários.</w:t>
+      </w:r>
+    </w:p>
+    <w:p>
+      <w:pPr>
+        <w:pStyle w:val="PargrafodaLista"/>
+        <w:numPr>
+          <w:ilvl w:val="0"/>
+          <w:numId w:val="24"/>
+        </w:numPr>
+      </w:pPr>
+      <w:r>
+        <w:t>Gerenciamento de versão</w:t>
+      </w:r>
+      <w:r>
+        <w:t>: múltiplas versões do mesmo artefato devem ser definidas e gerenciadas, e seus relacionamentos gravados.</w:t>
+      </w:r>
+    </w:p>
+    <w:p>
+      <w:pPr>
+        <w:pStyle w:val="PargrafodaLista"/>
+        <w:numPr>
+          <w:ilvl w:val="0"/>
+          <w:numId w:val="24"/>
+        </w:numPr>
+      </w:pPr>
+      <w:r>
+        <w:t>Controle de alterações</w:t>
+      </w:r>
+      <w:r>
+        <w:t xml:space="preserve">: procedimentos para requisitar, discutir, aceitar e </w:t>
+      </w:r>
+      <w:r>
+        <w:t>programar</w:t>
+      </w:r>
+      <w:r>
+        <w:t xml:space="preserve"> alterações para os artefatos devem ser definidas e garantidas por um suporte automático.</w:t>
+      </w:r>
+    </w:p>
+    <w:p>
+      <w:pPr>
+        <w:pStyle w:val="PargrafodaLista"/>
+        <w:numPr>
+          <w:ilvl w:val="0"/>
+          <w:numId w:val="24"/>
+        </w:numPr>
+      </w:pPr>
+      <w:r>
+        <w:t>Notificação de alterações</w:t>
+      </w:r>
+      <w:r>
+        <w:t>: alterações em artefatos e no repositório de reuso devem ser notificadas, com suporte automático, para todos os potenciais usuários.</w:t>
+      </w:r>
+    </w:p>
+    <w:p>
+      <w:r>
+        <w:t xml:space="preserve">Nem todas estas funções precisam necessariamente estar presentes em um repositório de reuso. </w:t>
+      </w:r>
+    </w:p>
+    <w:p>
+      <w:pPr>
+        <w:pStyle w:val="Ttulo2"/>
+      </w:pPr>
+      <w:bookmarkStart w:id="30" w:name="_Toc232050233"/>
+      <w:r>
+        <w:t xml:space="preserve">O Papel do </w:t>
+      </w:r>
+      <w:r>
+        <w:t>Repositório de Reuso</w:t>
+      </w:r>
+      <w:bookmarkEnd w:id="30"/>
+      <w:r>
+        <w:t xml:space="preserve"> </w:t>
+      </w:r>
+      <w:r>
+        <w:t>no Processo de Gerência de Configuração</w:t>
+      </w:r>
+    </w:p>
+    <w:p>
+      <w:r>
+        <w:t xml:space="preserve">Por muito tempo o processo de reutilização de software foi feito </w:t>
+      </w:r>
+      <w:r>
+        <w:rPr>
+          <w:i/>
+        </w:rPr>
+        <w:t>ad-hoc</w:t>
+      </w:r>
+      <w:r>
+        <w:t xml:space="preserve"> ou de maneira não sistemática. Com o aumento da discussão sobre o tópico, foi visualizada uma conexão entre este processo e o próprio processo de desenvolvimento de software.</w:t>
+      </w:r>
+    </w:p>
+    <w:p>
+      <w:r>
+        <w:t>Embora reuso seja um item a parte, há uma conexão entre o seu ciclo de vida e o do processo de gerência de configuração.</w:t>
+      </w:r>
+    </w:p>
+    <w:p/>
     <w:p/>
     <w:p/>
     <w:p>
@@ -6722,7 +7065,7 @@
           <v:shape id="_x0000_i1025" type="#_x0000_t75" style="width:424.55pt;height:218.7pt" o:ole="">
             <v:imagedata r:id="rId15" o:title=""/>
           </v:shape>
-          <o:OLEObject Type="Embed" ProgID="Visio.Drawing.11" ShapeID="_x0000_i1025" DrawAspect="Content" ObjectID="_1306056277" r:id="rId16"/>
+          <o:OLEObject Type="Embed" ProgID="Visio.Drawing.11" ShapeID="_x0000_i1025" DrawAspect="Content" ObjectID="_1306570326" r:id="rId16"/>
         </w:object>
       </w:r>
     </w:p>
@@ -7105,7 +7448,7 @@
           <v:shape id="_x0000_i1026" type="#_x0000_t75" style="width:424.55pt;height:323.3pt" o:ole="">
             <v:imagedata r:id="rId17" o:title=""/>
           </v:shape>
-          <o:OLEObject Type="Embed" ProgID="Visio.Drawing.11" ShapeID="_x0000_i1026" DrawAspect="Content" ObjectID="_1306056278" r:id="rId18"/>
+          <o:OLEObject Type="Embed" ProgID="Visio.Drawing.11" ShapeID="_x0000_i1026" DrawAspect="Content" ObjectID="_1306570327" r:id="rId18"/>
         </w:object>
       </w:r>
     </w:p>
@@ -10286,7 +10629,7 @@
           <v:shape id="_x0000_i1027" type="#_x0000_t75" style="width:424.55pt;height:373.6pt" o:ole="">
             <v:imagedata r:id="rId22" o:title=""/>
           </v:shape>
-          <o:OLEObject Type="Embed" ProgID="Visio.Drawing.11" ShapeID="_x0000_i1027" DrawAspect="Content" ObjectID="_1306056279" r:id="rId23"/>
+          <o:OLEObject Type="Embed" ProgID="Visio.Drawing.11" ShapeID="_x0000_i1027" DrawAspect="Content" ObjectID="_1306570328" r:id="rId23"/>
         </w:object>
       </w:r>
     </w:p>
@@ -11940,7 +12283,7 @@
           <v:shape id="_x0000_i1028" type="#_x0000_t75" style="width:424.55pt;height:235.7pt" o:ole="">
             <v:imagedata r:id="rId24" o:title=""/>
           </v:shape>
-          <o:OLEObject Type="Embed" ProgID="Visio.Drawing.11" ShapeID="_x0000_i1028" DrawAspect="Content" ObjectID="_1306056280" r:id="rId25"/>
+          <o:OLEObject Type="Embed" ProgID="Visio.Drawing.11" ShapeID="_x0000_i1028" DrawAspect="Content" ObjectID="_1306570329" r:id="rId25"/>
         </w:object>
       </w:r>
     </w:p>
@@ -12959,7 +13302,7 @@
           <v:shape id="_x0000_i1029" type="#_x0000_t75" style="width:424.55pt;height:193.6pt" o:ole="">
             <v:imagedata r:id="rId28" o:title=""/>
           </v:shape>
-          <o:OLEObject Type="Embed" ProgID="Visio.Drawing.11" ShapeID="_x0000_i1029" DrawAspect="Content" ObjectID="_1306056281" r:id="rId29"/>
+          <o:OLEObject Type="Embed" ProgID="Visio.Drawing.11" ShapeID="_x0000_i1029" DrawAspect="Content" ObjectID="_1306570330" r:id="rId29"/>
         </w:object>
       </w:r>
     </w:p>
@@ -13190,7 +13533,7 @@
           <v:shape id="_x0000_i1030" type="#_x0000_t75" style="width:393.95pt;height:289.35pt" o:ole="">
             <v:imagedata r:id="rId30" o:title=""/>
           </v:shape>
-          <o:OLEObject Type="Embed" ProgID="Visio.Drawing.11" ShapeID="_x0000_i1030" DrawAspect="Content" ObjectID="_1306056282" r:id="rId31"/>
+          <o:OLEObject Type="Embed" ProgID="Visio.Drawing.11" ShapeID="_x0000_i1030" DrawAspect="Content" ObjectID="_1306570331" r:id="rId31"/>
         </w:object>
       </w:r>
     </w:p>
@@ -13928,7 +14271,7 @@
           <v:shape id="_x0000_i1031" type="#_x0000_t75" style="width:425.2pt;height:290.05pt" o:ole="">
             <v:imagedata r:id="rId32" o:title=""/>
           </v:shape>
-          <o:OLEObject Type="Embed" ProgID="Visio.Drawing.11" ShapeID="_x0000_i1031" DrawAspect="Content" ObjectID="_1306056283" r:id="rId33"/>
+          <o:OLEObject Type="Embed" ProgID="Visio.Drawing.11" ShapeID="_x0000_i1031" DrawAspect="Content" ObjectID="_1306570332" r:id="rId33"/>
         </w:object>
       </w:r>
     </w:p>
@@ -14813,7 +15156,7 @@
           <v:shape id="_x0000_i1032" type="#_x0000_t75" style="width:424.55pt;height:162.35pt" o:ole="">
             <v:imagedata r:id="rId34" o:title=""/>
           </v:shape>
-          <o:OLEObject Type="Embed" ProgID="Visio.Drawing.11" ShapeID="_x0000_i1032" DrawAspect="Content" ObjectID="_1306056284" r:id="rId35"/>
+          <o:OLEObject Type="Embed" ProgID="Visio.Drawing.11" ShapeID="_x0000_i1032" DrawAspect="Content" ObjectID="_1306570333" r:id="rId35"/>
         </w:object>
       </w:r>
     </w:p>
@@ -15094,7 +15437,7 @@
           <v:shape id="_x0000_i1033" type="#_x0000_t75" style="width:424.55pt;height:466.65pt" o:ole="">
             <v:imagedata r:id="rId36" o:title=""/>
           </v:shape>
-          <o:OLEObject Type="Embed" ProgID="Visio.Drawing.11" ShapeID="_x0000_i1033" DrawAspect="Content" ObjectID="_1306056285" r:id="rId37"/>
+          <o:OLEObject Type="Embed" ProgID="Visio.Drawing.11" ShapeID="_x0000_i1033" DrawAspect="Content" ObjectID="_1306570334" r:id="rId37"/>
         </w:object>
       </w:r>
     </w:p>
@@ -16882,16 +17225,16 @@
     </w:lvl>
   </w:abstractNum>
   <w:abstractNum w:abstractNumId="12">
-    <w:nsid w:val="05E0064D"/>
+    <w:nsid w:val="04637AF3"/>
     <w:multiLevelType w:val="hybridMultilevel"/>
-    <w:tmpl w:val="CD88716A"/>
+    <w:tmpl w:val="42867A50"/>
     <w:lvl w:ilvl="0" w:tplc="04160001">
       <w:start w:val="1"/>
       <w:numFmt w:val="bullet"/>
       <w:lvlText w:val=""/>
       <w:lvlJc w:val="left"/>
       <w:pPr>
-        <w:ind w:left="1128" w:hanging="360"/>
+        <w:ind w:left="1060" w:hanging="360"/>
       </w:pPr>
       <w:rPr>
         <w:rFonts w:ascii="Symbol" w:hAnsi="Symbol" w:hint="default"/>
@@ -16903,7 +17246,7 @@
       <w:lvlText w:val="o"/>
       <w:lvlJc w:val="left"/>
       <w:pPr>
-        <w:ind w:left="1848" w:hanging="360"/>
+        <w:ind w:left="1780" w:hanging="360"/>
       </w:pPr>
       <w:rPr>
         <w:rFonts w:ascii="Courier New" w:hAnsi="Courier New" w:cs="Courier New" w:hint="default"/>
@@ -16915,7 +17258,7 @@
       <w:lvlText w:val=""/>
       <w:lvlJc w:val="left"/>
       <w:pPr>
-        <w:ind w:left="2568" w:hanging="360"/>
+        <w:ind w:left="2500" w:hanging="360"/>
       </w:pPr>
       <w:rPr>
         <w:rFonts w:ascii="Wingdings" w:hAnsi="Wingdings" w:hint="default"/>
@@ -16927,7 +17270,7 @@
       <w:lvlText w:val=""/>
       <w:lvlJc w:val="left"/>
       <w:pPr>
-        <w:ind w:left="3288" w:hanging="360"/>
+        <w:ind w:left="3220" w:hanging="360"/>
       </w:pPr>
       <w:rPr>
         <w:rFonts w:ascii="Symbol" w:hAnsi="Symbol" w:hint="default"/>
@@ -16939,7 +17282,7 @@
       <w:lvlText w:val="o"/>
       <w:lvlJc w:val="left"/>
       <w:pPr>
-        <w:ind w:left="4008" w:hanging="360"/>
+        <w:ind w:left="3940" w:hanging="360"/>
       </w:pPr>
       <w:rPr>
         <w:rFonts w:ascii="Courier New" w:hAnsi="Courier New" w:cs="Courier New" w:hint="default"/>
@@ -16951,7 +17294,7 @@
       <w:lvlText w:val=""/>
       <w:lvlJc w:val="left"/>
       <w:pPr>
-        <w:ind w:left="4728" w:hanging="360"/>
+        <w:ind w:left="4660" w:hanging="360"/>
       </w:pPr>
       <w:rPr>
         <w:rFonts w:ascii="Wingdings" w:hAnsi="Wingdings" w:hint="default"/>
@@ -16963,7 +17306,7 @@
       <w:lvlText w:val=""/>
       <w:lvlJc w:val="left"/>
       <w:pPr>
-        <w:ind w:left="5448" w:hanging="360"/>
+        <w:ind w:left="5380" w:hanging="360"/>
       </w:pPr>
       <w:rPr>
         <w:rFonts w:ascii="Symbol" w:hAnsi="Symbol" w:hint="default"/>
@@ -16975,7 +17318,7 @@
       <w:lvlText w:val="o"/>
       <w:lvlJc w:val="left"/>
       <w:pPr>
-        <w:ind w:left="6168" w:hanging="360"/>
+        <w:ind w:left="6100" w:hanging="360"/>
       </w:pPr>
       <w:rPr>
         <w:rFonts w:ascii="Courier New" w:hAnsi="Courier New" w:cs="Courier New" w:hint="default"/>
@@ -16987,7 +17330,7 @@
       <w:lvlText w:val=""/>
       <w:lvlJc w:val="left"/>
       <w:pPr>
-        <w:ind w:left="6888" w:hanging="360"/>
+        <w:ind w:left="6820" w:hanging="360"/>
       </w:pPr>
       <w:rPr>
         <w:rFonts w:ascii="Wingdings" w:hAnsi="Wingdings" w:hint="default"/>
@@ -16995,6 +17338,119 @@
     </w:lvl>
   </w:abstractNum>
   <w:abstractNum w:abstractNumId="13">
+    <w:nsid w:val="05E0064D"/>
+    <w:multiLevelType w:val="hybridMultilevel"/>
+    <w:tmpl w:val="CD88716A"/>
+    <w:lvl w:ilvl="0" w:tplc="04160001">
+      <w:start w:val="1"/>
+      <w:numFmt w:val="bullet"/>
+      <w:lvlText w:val=""/>
+      <w:lvlJc w:val="left"/>
+      <w:pPr>
+        <w:ind w:left="1128" w:hanging="360"/>
+      </w:pPr>
+      <w:rPr>
+        <w:rFonts w:ascii="Symbol" w:hAnsi="Symbol" w:hint="default"/>
+      </w:rPr>
+    </w:lvl>
+    <w:lvl w:ilvl="1" w:tplc="04160003" w:tentative="1">
+      <w:start w:val="1"/>
+      <w:numFmt w:val="bullet"/>
+      <w:lvlText w:val="o"/>
+      <w:lvlJc w:val="left"/>
+      <w:pPr>
+        <w:ind w:left="1848" w:hanging="360"/>
+      </w:pPr>
+      <w:rPr>
+        <w:rFonts w:ascii="Courier New" w:hAnsi="Courier New" w:cs="Courier New" w:hint="default"/>
+      </w:rPr>
+    </w:lvl>
+    <w:lvl w:ilvl="2" w:tplc="04160005" w:tentative="1">
+      <w:start w:val="1"/>
+      <w:numFmt w:val="bullet"/>
+      <w:lvlText w:val=""/>
+      <w:lvlJc w:val="left"/>
+      <w:pPr>
+        <w:ind w:left="2568" w:hanging="360"/>
+      </w:pPr>
+      <w:rPr>
+        <w:rFonts w:ascii="Wingdings" w:hAnsi="Wingdings" w:hint="default"/>
+      </w:rPr>
+    </w:lvl>
+    <w:lvl w:ilvl="3" w:tplc="04160001" w:tentative="1">
+      <w:start w:val="1"/>
+      <w:numFmt w:val="bullet"/>
+      <w:lvlText w:val=""/>
+      <w:lvlJc w:val="left"/>
+      <w:pPr>
+        <w:ind w:left="3288" w:hanging="360"/>
+      </w:pPr>
+      <w:rPr>
+        <w:rFonts w:ascii="Symbol" w:hAnsi="Symbol" w:hint="default"/>
+      </w:rPr>
+    </w:lvl>
+    <w:lvl w:ilvl="4" w:tplc="04160003" w:tentative="1">
+      <w:start w:val="1"/>
+      <w:numFmt w:val="bullet"/>
+      <w:lvlText w:val="o"/>
+      <w:lvlJc w:val="left"/>
+      <w:pPr>
+        <w:ind w:left="4008" w:hanging="360"/>
+      </w:pPr>
+      <w:rPr>
+        <w:rFonts w:ascii="Courier New" w:hAnsi="Courier New" w:cs="Courier New" w:hint="default"/>
+      </w:rPr>
+    </w:lvl>
+    <w:lvl w:ilvl="5" w:tplc="04160005" w:tentative="1">
+      <w:start w:val="1"/>
+      <w:numFmt w:val="bullet"/>
+      <w:lvlText w:val=""/>
+      <w:lvlJc w:val="left"/>
+      <w:pPr>
+        <w:ind w:left="4728" w:hanging="360"/>
+      </w:pPr>
+      <w:rPr>
+        <w:rFonts w:ascii="Wingdings" w:hAnsi="Wingdings" w:hint="default"/>
+      </w:rPr>
+    </w:lvl>
+    <w:lvl w:ilvl="6" w:tplc="04160001" w:tentative="1">
+      <w:start w:val="1"/>
+      <w:numFmt w:val="bullet"/>
+      <w:lvlText w:val=""/>
+      <w:lvlJc w:val="left"/>
+      <w:pPr>
+        <w:ind w:left="5448" w:hanging="360"/>
+      </w:pPr>
+      <w:rPr>
+        <w:rFonts w:ascii="Symbol" w:hAnsi="Symbol" w:hint="default"/>
+      </w:rPr>
+    </w:lvl>
+    <w:lvl w:ilvl="7" w:tplc="04160003" w:tentative="1">
+      <w:start w:val="1"/>
+      <w:numFmt w:val="bullet"/>
+      <w:lvlText w:val="o"/>
+      <w:lvlJc w:val="left"/>
+      <w:pPr>
+        <w:ind w:left="6168" w:hanging="360"/>
+      </w:pPr>
+      <w:rPr>
+        <w:rFonts w:ascii="Courier New" w:hAnsi="Courier New" w:cs="Courier New" w:hint="default"/>
+      </w:rPr>
+    </w:lvl>
+    <w:lvl w:ilvl="8" w:tplc="04160005" w:tentative="1">
+      <w:start w:val="1"/>
+      <w:numFmt w:val="bullet"/>
+      <w:lvlText w:val=""/>
+      <w:lvlJc w:val="left"/>
+      <w:pPr>
+        <w:ind w:left="6888" w:hanging="360"/>
+      </w:pPr>
+      <w:rPr>
+        <w:rFonts w:ascii="Wingdings" w:hAnsi="Wingdings" w:hint="default"/>
+      </w:rPr>
+    </w:lvl>
+  </w:abstractNum>
+  <w:abstractNum w:abstractNumId="14">
     <w:nsid w:val="12B90837"/>
     <w:multiLevelType w:val="hybridMultilevel"/>
     <w:tmpl w:val="C26C3F2E"/>
@@ -17134,7 +17590,7 @@
       </w:rPr>
     </w:lvl>
   </w:abstractNum>
-  <w:abstractNum w:abstractNumId="14">
+  <w:abstractNum w:abstractNumId="15">
     <w:nsid w:val="26030DBB"/>
     <w:multiLevelType w:val="hybridMultilevel"/>
     <w:tmpl w:val="CEB0D59C"/>
@@ -17247,7 +17703,7 @@
       </w:rPr>
     </w:lvl>
   </w:abstractNum>
-  <w:abstractNum w:abstractNumId="15">
+  <w:abstractNum w:abstractNumId="16">
     <w:nsid w:val="38F305E7"/>
     <w:multiLevelType w:val="multilevel"/>
     <w:tmpl w:val="F57E9A52"/>
@@ -17333,7 +17789,7 @@
       </w:pPr>
     </w:lvl>
   </w:abstractNum>
-  <w:abstractNum w:abstractNumId="16">
+  <w:abstractNum w:abstractNumId="17">
     <w:nsid w:val="3CC937C9"/>
     <w:multiLevelType w:val="multilevel"/>
     <w:tmpl w:val="DCB486A0"/>
@@ -17469,7 +17925,7 @@
       </w:pPr>
     </w:lvl>
   </w:abstractNum>
-  <w:abstractNum w:abstractNumId="17">
+  <w:abstractNum w:abstractNumId="18">
     <w:nsid w:val="4652790D"/>
     <w:multiLevelType w:val="hybridMultilevel"/>
     <w:tmpl w:val="8E5A76C2"/>
@@ -17582,7 +18038,7 @@
       </w:rPr>
     </w:lvl>
   </w:abstractNum>
-  <w:abstractNum w:abstractNumId="18">
+  <w:abstractNum w:abstractNumId="19">
     <w:nsid w:val="55E20CFE"/>
     <w:multiLevelType w:val="hybridMultilevel"/>
     <w:tmpl w:val="2D5EDC4E"/>
@@ -17695,7 +18151,7 @@
       </w:rPr>
     </w:lvl>
   </w:abstractNum>
-  <w:abstractNum w:abstractNumId="19">
+  <w:abstractNum w:abstractNumId="20">
     <w:nsid w:val="59305EA5"/>
     <w:multiLevelType w:val="hybridMultilevel"/>
     <w:tmpl w:val="7186C342"/>
@@ -17808,7 +18264,7 @@
       </w:rPr>
     </w:lvl>
   </w:abstractNum>
-  <w:abstractNum w:abstractNumId="20">
+  <w:abstractNum w:abstractNumId="21">
     <w:nsid w:val="5B0E7891"/>
     <w:multiLevelType w:val="multilevel"/>
     <w:tmpl w:val="0409001D"/>
@@ -17921,7 +18377,7 @@
       </w:pPr>
     </w:lvl>
   </w:abstractNum>
-  <w:abstractNum w:abstractNumId="21">
+  <w:abstractNum w:abstractNumId="22">
     <w:nsid w:val="5DB069CB"/>
     <w:multiLevelType w:val="hybridMultilevel"/>
     <w:tmpl w:val="A2F64C30"/>
@@ -18034,7 +18490,7 @@
       </w:rPr>
     </w:lvl>
   </w:abstractNum>
-  <w:abstractNum w:abstractNumId="22">
+  <w:abstractNum w:abstractNumId="23">
     <w:nsid w:val="774F5AC2"/>
     <w:multiLevelType w:val="hybridMultilevel"/>
     <w:tmpl w:val="3E5A7A1C"/>
@@ -18147,7 +18603,7 @@
       </w:rPr>
     </w:lvl>
   </w:abstractNum>
-  <w:abstractNum w:abstractNumId="23">
+  <w:abstractNum w:abstractNumId="24">
     <w:nsid w:val="7CB800D4"/>
     <w:multiLevelType w:val="multilevel"/>
     <w:tmpl w:val="DCB486A0"/>
@@ -18320,39 +18776,42 @@
     <w:abstractNumId w:val="0"/>
   </w:num>
   <w:num w:numId="13">
+    <w:abstractNumId w:val="21"/>
+  </w:num>
+  <w:num w:numId="14">
+    <w:abstractNumId w:val="24"/>
+  </w:num>
+  <w:num w:numId="15">
+    <w:abstractNumId w:val="17"/>
+  </w:num>
+  <w:num w:numId="16">
+    <w:abstractNumId w:val="14"/>
+  </w:num>
+  <w:num w:numId="17">
+    <w:abstractNumId w:val="19"/>
+  </w:num>
+  <w:num w:numId="18">
+    <w:abstractNumId w:val="16"/>
+  </w:num>
+  <w:num w:numId="19">
+    <w:abstractNumId w:val="23"/>
+  </w:num>
+  <w:num w:numId="20">
     <w:abstractNumId w:val="20"/>
   </w:num>
-  <w:num w:numId="14">
-    <w:abstractNumId w:val="23"/>
+  <w:num w:numId="21">
+    <w:abstractNumId w:val="22"/>
   </w:num>
-  <w:num w:numId="15">
-    <w:abstractNumId w:val="16"/>
+  <w:num w:numId="22">
+    <w:abstractNumId w:val="15"/>
   </w:num>
-  <w:num w:numId="16">
+  <w:num w:numId="23">
+    <w:abstractNumId w:val="18"/>
+  </w:num>
+  <w:num w:numId="24">
     <w:abstractNumId w:val="13"/>
   </w:num>
-  <w:num w:numId="17">
-    <w:abstractNumId w:val="18"/>
-  </w:num>
-  <w:num w:numId="18">
-    <w:abstractNumId w:val="15"/>
-  </w:num>
-  <w:num w:numId="19">
-    <w:abstractNumId w:val="22"/>
-  </w:num>
-  <w:num w:numId="20">
-    <w:abstractNumId w:val="19"/>
-  </w:num>
-  <w:num w:numId="21">
-    <w:abstractNumId w:val="21"/>
-  </w:num>
-  <w:num w:numId="22">
-    <w:abstractNumId w:val="14"/>
-  </w:num>
-  <w:num w:numId="23">
-    <w:abstractNumId w:val="17"/>
-  </w:num>
-  <w:num w:numId="24">
+  <w:num w:numId="25">
     <w:abstractNumId w:val="12"/>
   </w:num>
 </w:numbering>
@@ -21392,7 +21851,7 @@
     <b:Title>Managing Software Reuse: A Comprehensive Guide to Strategically Reengineering the Organization for Reusable Components</b:Title>
     <b:Year>1997</b:Year>
     <b:Publisher>Prentice Hall</b:Publisher>
-    <b:RefOrder>12</b:RefOrder>
+    <b:RefOrder>13</b:RefOrder>
   </b:Source>
   <b:Source>
     <b:Tag>Jac97</b:Tag>
@@ -21411,7 +21870,7 @@
     </b:Author>
     <b:Title>Software Reuse</b:Title>
     <b:Year>1997</b:Year>
-    <b:RefOrder>13</b:RefOrder>
+    <b:RefOrder>14</b:RefOrder>
   </b:Source>
   <b:Source>
     <b:Tag>MIL98</b:Tag>
@@ -21516,7 +21975,7 @@
     <b:Year>2005</b:Year>
     <b:Month>Julho</b:Month>
     <b:Pages>529-536</b:Pages>
-    <b:RefOrder>14</b:RefOrder>
+    <b:RefOrder>15</b:RefOrder>
   </b:Source>
   <b:Source>
     <b:Tag>MAR08</b:Tag>
@@ -21615,7 +22074,7 @@
   </b:Source>
   <b:Source xmlns:b="http://schemas.openxmlformats.org/officeDocument/2006/bibliography" xmlns="http://schemas.openxmlformats.org/officeDocument/2006/bibliography">
     <b:Tag>CRUISE</b:Tag>
-    <b:RefOrder>15</b:RefOrder>
+    <b:RefOrder>16</b:RefOrder>
   </b:Source>
   <b:Source>
     <b:Tag>SAM97</b:Tag>
@@ -21639,25 +22098,25 @@
   </b:Source>
   <b:Source xmlns:b="http://schemas.openxmlformats.org/officeDocument/2006/bibliography" xmlns="http://schemas.openxmlformats.org/officeDocument/2006/bibliography">
     <b:Tag>RAS05</b:Tag>
+    <b:RefOrder>12</b:RefOrder>
+  </b:Source>
+  <b:Source xmlns:b="http://schemas.openxmlformats.org/officeDocument/2006/bibliography" xmlns="http://schemas.openxmlformats.org/officeDocument/2006/bibliography">
+    <b:Tag>GAM98</b:Tag>
     <b:RefOrder>11</b:RefOrder>
   </b:Source>
   <b:Source xmlns:b="http://schemas.openxmlformats.org/officeDocument/2006/bibliography" xmlns="http://schemas.openxmlformats.org/officeDocument/2006/bibliography">
-    <b:Tag>GAM98</b:Tag>
-    <b:RefOrder>10</b:RefOrder>
-  </b:Source>
-  <b:Source xmlns:b="http://schemas.openxmlformats.org/officeDocument/2006/bibliography" xmlns="http://schemas.openxmlformats.org/officeDocument/2006/bibliography">
     <b:Tag>EspaçoReservado1</b:Tag>
-    <b:RefOrder>16</b:RefOrder>
+    <b:RefOrder>17</b:RefOrder>
   </b:Source>
   <b:Source xmlns:b="http://schemas.openxmlformats.org/officeDocument/2006/bibliography" xmlns="http://schemas.openxmlformats.org/officeDocument/2006/bibliography">
     <b:Tag>SOM96</b:Tag>
-    <b:RefOrder>17</b:RefOrder>
+    <b:RefOrder>10</b:RefOrder>
   </b:Source>
 </b:Sources>
 </file>
 
 <file path=customXml/itemProps1.xml><?xml version="1.0" encoding="utf-8"?>
-<ds:datastoreItem xmlns:ds="http://schemas.openxmlformats.org/officeDocument/2006/customXml" ds:itemID="{C9730464-C93D-44C0-B299-4B6BD65AEE03}">
+<ds:datastoreItem xmlns:ds="http://schemas.openxmlformats.org/officeDocument/2006/customXml" ds:itemID="{AB8AAB0A-86E9-458C-98E8-5ECF02D512B4}">
   <ds:schemaRefs>
     <ds:schemaRef ds:uri="http://schemas.openxmlformats.org/officeDocument/2006/bibliography"/>
   </ds:schemaRefs>

</xml_diff>

<commit_message>
Whitepapers ferramentas e parte escrita core, bart e ram
</commit_message>
<xml_diff>
--- a/PromotingSoftwareReuseWithRAS/PromovendoReusoRAS.docx
+++ b/PromotingSoftwareReuseWithRAS/PromovendoReusoRAS.docx
@@ -7161,27 +7161,60 @@
     </w:p>
     <w:p>
       <w:r>
+        <w:t xml:space="preserve">RAM é o repositório de tempo de desenvolvimento que a IBM oferece para tarefas de desenvolvimento de software relativas aos gerentes, analistas, arquitetos, desenvolvedores e testadores. Este repositório é responsável por auxiliar as tarefas de </w:t>
+      </w:r>
+      <w:r>
+        <w:lastRenderedPageBreak/>
+        <w:t>submissão e categorização de artefatos,</w:t>
+      </w:r>
+      <w:r>
+        <w:t xml:space="preserve"> </w:t>
+      </w:r>
+      <w:r>
+        <w:t>prover controle de acesso a eles e medir o nível de atividade em termos do seu uso.</w:t>
+      </w:r>
+    </w:p>
+    <w:p>
+      <w:r>
         <w:t xml:space="preserve">O RAM suporta diversas comunidades, tarefas e necessidades individuais. </w:t>
       </w:r>
       <w:r>
-        <w:t xml:space="preserve">As categorias de usuários do RAM incluem negócios e gerenciamento técnico (líderes de times e gerentes de projeto), administradores (administradores de integração) e praticantes (analistas, arquitetos, desenvolvedores e testadores). Cada um deles possui </w:t>
-      </w:r>
-      <w:r>
-        <w:lastRenderedPageBreak/>
-        <w:t>um cenário de uso dentro do RAM, que pode se dar na forma de um cliente WEB ou através da interface com o Eclipse®.</w:t>
-      </w:r>
-    </w:p>
-    <w:p>
-      <w:pPr>
-        <w:tabs>
-          <w:tab w:val="left" w:pos="5954"/>
-        </w:tabs>
-      </w:pPr>
-      <w:r>
-        <w:t xml:space="preserve">Com um foco muito mais voltado para Arquitetura Orientada a Serviços, </w:t>
-      </w:r>
-      <w:r>
-        <w:t>O RAM gerencia meta-dados de artefatos para suportar cenários de gerenciamento de artefatos. Os meta-dados incluem informações óbvias como nome, descrição, versão e estado, mas também podem incluir versão e referência. Para tanto, o RAM utiliza o RAS como estrutura principal para meta-dados de artefatos.</w:t>
+        <w:t>As categorias de usuários do RAM incluem negócios e gerenciamento técnico (líderes de times e gerentes de projeto), administradores (administradores de integração) e praticantes (analistas, arquitetos, desenvolvedores e testadores). Cada um deles possui um cenário de uso dentro do RAM, que pode se dar na forma de um cliente WEB ou através da interface com o Eclipse®.</w:t>
+      </w:r>
+      <w:r>
+        <w:t xml:space="preserve"> O gerenciamento de meta-dados é um dos cenários principais. Estes meta-dados incluem, além dos óbvios </w:t>
+      </w:r>
+      <w:r>
+        <w:t xml:space="preserve">nome, descrição, versão e estado, </w:t>
+      </w:r>
+      <w:r>
+        <w:t xml:space="preserve">informações como </w:t>
+      </w:r>
+      <w:r>
+        <w:t>versão e referência. Para tanto, o RAM utiliza o RAS como estrutura principal para meta-dados de artefatos.</w:t>
+      </w:r>
+      <w:r>
+        <w:t xml:space="preserve"> Informações adicionais permitem que o RAM seja integrado com outras ferramentas da IBM como o registro de serviço e repositório WebSphere.</w:t>
+      </w:r>
+    </w:p>
+    <w:p>
+      <w:r>
+        <w:t xml:space="preserve">Dentre as funções do RAM </w:t>
+      </w:r>
+      <w:r>
+        <w:t xml:space="preserve">identificamos </w:t>
+      </w:r>
+      <w:r>
+        <w:t xml:space="preserve">a submissão de </w:t>
+      </w:r>
+      <w:r>
+        <w:t>artefatos</w:t>
+      </w:r>
+      <w:r>
+        <w:t>, pesquisa por</w:t>
+      </w:r>
+      <w:r>
+        <w:t xml:space="preserve"> palavras-chave e um sistema que permite ao usuário avaliar o artefato reusado. Esta informação é utilizada pelo repositório para identificar os melhores artefatos.</w:t>
       </w:r>
     </w:p>
     <w:p>
@@ -7194,12 +7227,6 @@
         <w:rPr>
           <w:lang w:val="en-US"/>
         </w:rPr>
-        <w:t xml:space="preserve"> </w:t>
-      </w:r>
-      <w:r>
-        <w:rPr>
-          <w:lang w:val="en-US"/>
-        </w:rPr>
         <w:t>[ftp://ftp.software.ibm.com/software/rational/web/whitepapers/10709147_Rational_RAM_WP_ACC.pdf]</w:t>
       </w:r>
     </w:p>
@@ -7209,12 +7236,29 @@
       </w:pPr>
       <w:bookmarkStart w:id="35" w:name="_Toc232050243"/>
       <w:r>
-        <w:t>ArcSeeker</w:t>
+        <w:t>ARC</w:t>
+      </w:r>
+      <w:r>
+        <w:t>Seeker</w:t>
       </w:r>
       <w:bookmarkEnd w:id="35"/>
     </w:p>
-    <w:p/>
-    <w:p/>
+    <w:p>
+      <w:r>
+        <w:t xml:space="preserve">ARCSeeker é uma ferramenta que </w:t>
+      </w:r>
+      <w:r>
+        <w:t>suporta o reuso modelos UML da ferramenta Enterprise Architect (Sparx Systems). A ferramenta permite relacionar modelos UML com documentos, arquivos-fonte e armazená-los como componentes. Uma vez armazenados, estes podem ser visualizados e pesquisados.</w:t>
+      </w:r>
+    </w:p>
+    <w:p>
+      <w:r>
+        <w:t>Destacamos as funcionalidades de criação de componentes e configuração de suas propriedades, armazenamento em pastas virtuais, visualização de historio de componentes sob controle de versão, navegação, pesquisa por termo e completa em conteúdo de componentes</w:t>
+      </w:r>
+      <w:r>
+        <w:t>, notificação de alterações via e-mail e, principalmente, suporte a especificação RAS.</w:t>
+      </w:r>
+    </w:p>
     <w:p>
       <w:pPr>
         <w:pStyle w:val="Ttulo2"/>
@@ -7425,7 +7469,7 @@
           <v:shape id="_x0000_i1025" type="#_x0000_t75" style="width:424.55pt;height:218.7pt" o:ole="">
             <v:imagedata r:id="rId15" o:title=""/>
           </v:shape>
-          <o:OLEObject Type="Embed" ProgID="Visio.Drawing.11" ShapeID="_x0000_i1025" DrawAspect="Content" ObjectID="_1306744311" r:id="rId16"/>
+          <o:OLEObject Type="Embed" ProgID="Visio.Drawing.11" ShapeID="_x0000_i1025" DrawAspect="Content" ObjectID="_1306790881" r:id="rId16"/>
         </w:object>
       </w:r>
     </w:p>
@@ -7808,7 +7852,7 @@
           <v:shape id="_x0000_i1026" type="#_x0000_t75" style="width:424.55pt;height:323.3pt" o:ole="">
             <v:imagedata r:id="rId17" o:title=""/>
           </v:shape>
-          <o:OLEObject Type="Embed" ProgID="Visio.Drawing.11" ShapeID="_x0000_i1026" DrawAspect="Content" ObjectID="_1306744312" r:id="rId18"/>
+          <o:OLEObject Type="Embed" ProgID="Visio.Drawing.11" ShapeID="_x0000_i1026" DrawAspect="Content" ObjectID="_1306790882" r:id="rId18"/>
         </w:object>
       </w:r>
     </w:p>
@@ -10989,7 +11033,7 @@
           <v:shape id="_x0000_i1027" type="#_x0000_t75" style="width:424.55pt;height:373.6pt" o:ole="">
             <v:imagedata r:id="rId22" o:title=""/>
           </v:shape>
-          <o:OLEObject Type="Embed" ProgID="Visio.Drawing.11" ShapeID="_x0000_i1027" DrawAspect="Content" ObjectID="_1306744313" r:id="rId23"/>
+          <o:OLEObject Type="Embed" ProgID="Visio.Drawing.11" ShapeID="_x0000_i1027" DrawAspect="Content" ObjectID="_1306790883" r:id="rId23"/>
         </w:object>
       </w:r>
     </w:p>
@@ -12643,7 +12687,7 @@
           <v:shape id="_x0000_i1028" type="#_x0000_t75" style="width:424.55pt;height:235.7pt" o:ole="">
             <v:imagedata r:id="rId24" o:title=""/>
           </v:shape>
-          <o:OLEObject Type="Embed" ProgID="Visio.Drawing.11" ShapeID="_x0000_i1028" DrawAspect="Content" ObjectID="_1306744314" r:id="rId25"/>
+          <o:OLEObject Type="Embed" ProgID="Visio.Drawing.11" ShapeID="_x0000_i1028" DrawAspect="Content" ObjectID="_1306790884" r:id="rId25"/>
         </w:object>
       </w:r>
     </w:p>
@@ -13662,7 +13706,7 @@
           <v:shape id="_x0000_i1029" type="#_x0000_t75" style="width:424.55pt;height:193.6pt" o:ole="">
             <v:imagedata r:id="rId28" o:title=""/>
           </v:shape>
-          <o:OLEObject Type="Embed" ProgID="Visio.Drawing.11" ShapeID="_x0000_i1029" DrawAspect="Content" ObjectID="_1306744315" r:id="rId29"/>
+          <o:OLEObject Type="Embed" ProgID="Visio.Drawing.11" ShapeID="_x0000_i1029" DrawAspect="Content" ObjectID="_1306790885" r:id="rId29"/>
         </w:object>
       </w:r>
     </w:p>
@@ -13893,7 +13937,7 @@
           <v:shape id="_x0000_i1030" type="#_x0000_t75" style="width:393.95pt;height:289.35pt" o:ole="">
             <v:imagedata r:id="rId30" o:title=""/>
           </v:shape>
-          <o:OLEObject Type="Embed" ProgID="Visio.Drawing.11" ShapeID="_x0000_i1030" DrawAspect="Content" ObjectID="_1306744316" r:id="rId31"/>
+          <o:OLEObject Type="Embed" ProgID="Visio.Drawing.11" ShapeID="_x0000_i1030" DrawAspect="Content" ObjectID="_1306790886" r:id="rId31"/>
         </w:object>
       </w:r>
     </w:p>
@@ -14631,7 +14675,7 @@
           <v:shape id="_x0000_i1031" type="#_x0000_t75" style="width:425.2pt;height:290.05pt" o:ole="">
             <v:imagedata r:id="rId32" o:title=""/>
           </v:shape>
-          <o:OLEObject Type="Embed" ProgID="Visio.Drawing.11" ShapeID="_x0000_i1031" DrawAspect="Content" ObjectID="_1306744317" r:id="rId33"/>
+          <o:OLEObject Type="Embed" ProgID="Visio.Drawing.11" ShapeID="_x0000_i1031" DrawAspect="Content" ObjectID="_1306790887" r:id="rId33"/>
         </w:object>
       </w:r>
     </w:p>
@@ -15516,7 +15560,7 @@
           <v:shape id="_x0000_i1032" type="#_x0000_t75" style="width:424.55pt;height:162.35pt" o:ole="">
             <v:imagedata r:id="rId34" o:title=""/>
           </v:shape>
-          <o:OLEObject Type="Embed" ProgID="Visio.Drawing.11" ShapeID="_x0000_i1032" DrawAspect="Content" ObjectID="_1306744318" r:id="rId35"/>
+          <o:OLEObject Type="Embed" ProgID="Visio.Drawing.11" ShapeID="_x0000_i1032" DrawAspect="Content" ObjectID="_1306790888" r:id="rId35"/>
         </w:object>
       </w:r>
     </w:p>
@@ -15797,7 +15841,7 @@
           <v:shape id="_x0000_i1033" type="#_x0000_t75" style="width:424.55pt;height:466.65pt" o:ole="">
             <v:imagedata r:id="rId36" o:title=""/>
           </v:shape>
-          <o:OLEObject Type="Embed" ProgID="Visio.Drawing.11" ShapeID="_x0000_i1033" DrawAspect="Content" ObjectID="_1306744319" r:id="rId37"/>
+          <o:OLEObject Type="Embed" ProgID="Visio.Drawing.11" ShapeID="_x0000_i1033" DrawAspect="Content" ObjectID="_1306790889" r:id="rId37"/>
         </w:object>
       </w:r>
     </w:p>
@@ -22708,7 +22752,7 @@
 </file>
 
 <file path=customXml/itemProps1.xml><?xml version="1.0" encoding="utf-8"?>
-<ds:datastoreItem xmlns:ds="http://schemas.openxmlformats.org/officeDocument/2006/customXml" ds:itemID="{157E522B-0158-4DEF-BDE9-6BF9B750806A}">
+<ds:datastoreItem xmlns:ds="http://schemas.openxmlformats.org/officeDocument/2006/customXml" ds:itemID="{776C648C-1A1A-4921-AD33-CA73F54AC02E}">
   <ds:schemaRefs>
     <ds:schemaRef ds:uri="http://schemas.openxmlformats.org/officeDocument/2006/bibliography"/>
   </ds:schemaRefs>

</xml_diff>